<commit_message>
Final code changes - commit
</commit_message>
<xml_diff>
--- a/Final project/Report.docx
+++ b/Final project/Report.docx
@@ -841,7 +841,16 @@
                                       <w:sz w:val="28"/>
                                       <w:szCs w:val="28"/>
                                     </w:rPr>
-                                    <w:t>Assignment 7</w:t>
+                                    <w:t xml:space="preserve">Assignment </w:t>
+                                  </w:r>
+                                  <w:r>
+                                    <w:rPr>
+                                      <w:rFonts w:ascii="Avenir Next LT Pro" w:hAnsi="Avenir Next LT Pro"/>
+                                      <w:color w:val="FFFFFF" w:themeColor="background1"/>
+                                      <w:sz w:val="28"/>
+                                      <w:szCs w:val="28"/>
+                                    </w:rPr>
+                                    <w:t>6</w:t>
                                   </w:r>
                                 </w:p>
                               </w:txbxContent>
@@ -1052,7 +1061,16 @@
                                 <w:sz w:val="28"/>
                                 <w:szCs w:val="28"/>
                               </w:rPr>
-                              <w:t>Assignment 7</w:t>
+                              <w:t xml:space="preserve">Assignment </w:t>
+                            </w:r>
+                            <w:r>
+                              <w:rPr>
+                                <w:rFonts w:ascii="Avenir Next LT Pro" w:hAnsi="Avenir Next LT Pro"/>
+                                <w:color w:val="FFFFFF" w:themeColor="background1"/>
+                                <w:sz w:val="28"/>
+                                <w:szCs w:val="28"/>
+                              </w:rPr>
+                              <w:t>6</w:t>
                             </w:r>
                           </w:p>
                         </w:txbxContent>
@@ -1801,7 +1819,22 @@
           <w:szCs w:val="30"/>
         </w:rPr>
         <w:tab/>
-        <w:t>9</w:t>
+      </w:r>
+      <w:r>
+        <w:rPr>
+          <w:rFonts w:ascii="Avenir Next LT Pro" w:hAnsi="Avenir Next LT Pro" w:cs="ArialMT"/>
+          <w:sz w:val="28"/>
+          <w:szCs w:val="30"/>
+        </w:rPr>
+        <w:t>1</w:t>
+      </w:r>
+      <w:r>
+        <w:rPr>
+          <w:rFonts w:ascii="Avenir Next LT Pro" w:hAnsi="Avenir Next LT Pro" w:cs="ArialMT"/>
+          <w:sz w:val="28"/>
+          <w:szCs w:val="30"/>
+        </w:rPr>
+        <w:t>5</w:t>
       </w:r>
     </w:p>
     <w:p>
@@ -1917,7 +1950,15 @@
           <w:szCs w:val="30"/>
         </w:rPr>
         <w:tab/>
-        <w:t>11</w:t>
+        <w:t>1</w:t>
+      </w:r>
+      <w:r>
+        <w:rPr>
+          <w:rFonts w:ascii="Avenir Next LT Pro" w:hAnsi="Avenir Next LT Pro" w:cs="ArialMT"/>
+          <w:sz w:val="28"/>
+          <w:szCs w:val="30"/>
+        </w:rPr>
+        <w:t>6</w:t>
       </w:r>
     </w:p>
     <w:p>
@@ -2723,7 +2764,23 @@
           <w:sz w:val="24"/>
           <w:szCs w:val="24"/>
         </w:rPr>
-        <w:t xml:space="preserve">(Figure </w:t>
+        <w:t>(</w:t>
+      </w:r>
+      <w:r>
+        <w:rPr>
+          <w:rFonts w:ascii="Avenir Next LT Pro" w:hAnsi="Avenir Next LT Pro"/>
+          <w:sz w:val="24"/>
+          <w:szCs w:val="24"/>
+        </w:rPr>
+        <w:t>Fig.</w:t>
+      </w:r>
+      <w:r>
+        <w:rPr>
+          <w:rFonts w:ascii="Avenir Next LT Pro" w:hAnsi="Avenir Next LT Pro"/>
+          <w:sz w:val="24"/>
+          <w:szCs w:val="24"/>
+        </w:rPr>
+        <w:t xml:space="preserve"> </w:t>
       </w:r>
       <w:r>
         <w:rPr>
@@ -2916,6 +2973,15 @@
           <w:szCs w:val="24"/>
           <w:u w:val="single"/>
         </w:rPr>
+        <w:t xml:space="preserve"> (EDA)</w:t>
+      </w:r>
+      <w:r>
+        <w:rPr>
+          <w:rFonts w:ascii="Avenir Next LT Pro" w:hAnsi="Avenir Next LT Pro"/>
+          <w:sz w:val="24"/>
+          <w:szCs w:val="24"/>
+          <w:u w:val="single"/>
+        </w:rPr>
         <w:t>:</w:t>
       </w:r>
       <w:r>
@@ -2932,7 +2998,23 @@
           <w:sz w:val="24"/>
           <w:szCs w:val="24"/>
         </w:rPr>
-        <w:t xml:space="preserve"> initial investigation on the data to discover patterns, trends and to spot anomalies.</w:t>
+        <w:t xml:space="preserve"> initial investigation on the data to discover patterns, trends and </w:t>
+      </w:r>
+      <w:r>
+        <w:rPr>
+          <w:rFonts w:ascii="Avenir Next LT Pro" w:hAnsi="Avenir Next LT Pro"/>
+          <w:sz w:val="24"/>
+          <w:szCs w:val="24"/>
+        </w:rPr>
+        <w:t>detect abnormality in data</w:t>
+      </w:r>
+      <w:r>
+        <w:rPr>
+          <w:rFonts w:ascii="Avenir Next LT Pro" w:hAnsi="Avenir Next LT Pro"/>
+          <w:sz w:val="24"/>
+          <w:szCs w:val="24"/>
+        </w:rPr>
+        <w:t>.</w:t>
       </w:r>
     </w:p>
     <w:p>
@@ -3143,7 +3225,10 @@
         </w:rPr>
       </w:pPr>
       <w:r>
-        <w:t xml:space="preserve">Figure </w:t>
+        <w:t>Fig.</w:t>
+      </w:r>
+      <w:r>
+        <w:t xml:space="preserve"> </w:t>
       </w:r>
       <w:r>
         <w:t>2.</w:t>
@@ -3375,7 +3460,10 @@
         <w:jc w:val="center"/>
       </w:pPr>
       <w:r>
-        <w:t xml:space="preserve">Figure </w:t>
+        <w:t>Fig.</w:t>
+      </w:r>
+      <w:r>
+        <w:t xml:space="preserve"> </w:t>
       </w:r>
       <w:r>
         <w:t>2.</w:t>
@@ -3460,7 +3548,10 @@
         <w:jc w:val="center"/>
       </w:pPr>
       <w:r>
-        <w:t>Figure 2.3: Dimensions of EMS data with and without N/A values</w:t>
+        <w:t>Fig.</w:t>
+      </w:r>
+      <w:r>
+        <w:t xml:space="preserve"> 2.3: Dimensions of EMS data with and without N/A values</w:t>
       </w:r>
     </w:p>
     <w:p>
@@ -3520,7 +3611,23 @@
           <w:sz w:val="24"/>
           <w:szCs w:val="24"/>
         </w:rPr>
-        <w:t xml:space="preserve"> Figure 3.1 </w:t>
+        <w:t xml:space="preserve"> </w:t>
+      </w:r>
+      <w:r>
+        <w:rPr>
+          <w:rFonts w:ascii="Avenir Next LT Pro" w:hAnsi="Avenir Next LT Pro"/>
+          <w:sz w:val="24"/>
+          <w:szCs w:val="24"/>
+        </w:rPr>
+        <w:t>Fig.</w:t>
+      </w:r>
+      <w:r>
+        <w:rPr>
+          <w:rFonts w:ascii="Avenir Next LT Pro" w:hAnsi="Avenir Next LT Pro"/>
+          <w:sz w:val="24"/>
+          <w:szCs w:val="24"/>
+        </w:rPr>
+        <w:t xml:space="preserve"> 3.1 </w:t>
       </w:r>
       <w:r>
         <w:rPr>
@@ -3648,7 +3755,10 @@
         <w:jc w:val="center"/>
       </w:pPr>
       <w:r>
-        <w:t xml:space="preserve">Figure </w:t>
+        <w:t>Fig.</w:t>
+      </w:r>
+      <w:r>
+        <w:t xml:space="preserve"> </w:t>
       </w:r>
       <w:fldSimple w:instr=" SEQ Figure \* ARABIC ">
         <w:r>
@@ -3694,7 +3804,23 @@
           <w:sz w:val="24"/>
           <w:szCs w:val="24"/>
         </w:rPr>
-        <w:t>It can be inferred from Figure 3.1 that; number of incidents have a positive co-relation with the year. With each year, the incidents have gradually increase in number.</w:t>
+        <w:t xml:space="preserve">It can be inferred from </w:t>
+      </w:r>
+      <w:r>
+        <w:rPr>
+          <w:rFonts w:ascii="Avenir Next LT Pro" w:hAnsi="Avenir Next LT Pro"/>
+          <w:sz w:val="24"/>
+          <w:szCs w:val="24"/>
+        </w:rPr>
+        <w:t>Fig.</w:t>
+      </w:r>
+      <w:r>
+        <w:rPr>
+          <w:rFonts w:ascii="Avenir Next LT Pro" w:hAnsi="Avenir Next LT Pro"/>
+          <w:sz w:val="24"/>
+          <w:szCs w:val="24"/>
+        </w:rPr>
+        <w:t xml:space="preserve"> 3.1 that; number of incidents have a positive co-relation with the year. With each year, the incidents have gradually increase in number.</w:t>
       </w:r>
     </w:p>
     <w:p>
@@ -3768,7 +3894,10 @@
         <w:jc w:val="center"/>
       </w:pPr>
       <w:r>
-        <w:t>Figure 3.2: GG</w:t>
+        <w:t>Fig.</w:t>
+      </w:r>
+      <w:r>
+        <w:t xml:space="preserve"> 3.2: GG</w:t>
       </w:r>
       <w:r>
         <w:t>-</w:t>
@@ -3816,7 +3945,23 @@
           <w:sz w:val="24"/>
           <w:szCs w:val="24"/>
         </w:rPr>
-        <w:t>m Figure 3.2, it can be inferred that, usually in the month of February and November, the incidents are comparatively lesser. On the other hand, there is a rise in number of incidents during summers</w:t>
+        <w:t xml:space="preserve">m </w:t>
+      </w:r>
+      <w:r>
+        <w:rPr>
+          <w:rFonts w:ascii="Avenir Next LT Pro" w:hAnsi="Avenir Next LT Pro"/>
+          <w:sz w:val="24"/>
+          <w:szCs w:val="24"/>
+        </w:rPr>
+        <w:t>Fig.</w:t>
+      </w:r>
+      <w:r>
+        <w:rPr>
+          <w:rFonts w:ascii="Avenir Next LT Pro" w:hAnsi="Avenir Next LT Pro"/>
+          <w:sz w:val="24"/>
+          <w:szCs w:val="24"/>
+        </w:rPr>
+        <w:t xml:space="preserve"> 3.2, it can be inferred that, usually in the month of February and November, the incidents are comparatively lesser. On the other hand, there is a rise in number of incidents during summers</w:t>
       </w:r>
       <w:r>
         <w:rPr>
@@ -3910,7 +4055,7 @@
         </w:rPr>
       </w:pPr>
       <w:r>
-        <w:t>Figure</w:t>
+        <w:t>Fig.</w:t>
       </w:r>
       <w:r>
         <w:t xml:space="preserve"> 3.3</w:t>
@@ -3991,7 +4136,15 @@
           <w:sz w:val="24"/>
           <w:szCs w:val="24"/>
         </w:rPr>
-        <w:t>Figure 3.3</w:t>
+        <w:t>Fig.</w:t>
+      </w:r>
+      <w:r>
+        <w:rPr>
+          <w:rFonts w:ascii="Avenir Next LT Pro" w:hAnsi="Avenir Next LT Pro"/>
+          <w:sz w:val="24"/>
+          <w:szCs w:val="24"/>
+        </w:rPr>
+        <w:t xml:space="preserve"> 3.3</w:t>
       </w:r>
       <w:r>
         <w:rPr>
@@ -4093,7 +4246,10 @@
         </w:rPr>
       </w:pPr>
       <w:r>
-        <w:t xml:space="preserve">Figure </w:t>
+        <w:t>Fig.</w:t>
+      </w:r>
+      <w:r>
+        <w:t xml:space="preserve"> </w:t>
       </w:r>
       <w:r>
         <w:t>3.</w:t>
@@ -4127,7 +4283,23 @@
           <w:szCs w:val="24"/>
         </w:rPr>
         <w:lastRenderedPageBreak/>
-        <w:t>On a separate note, for the Weather data Figure 3.4, depicts the total rainfall over the year, somewhere in 2011, the rainfall was at an abnormally high peak, which could potentially be an outlier.</w:t>
+        <w:t xml:space="preserve">On a separate note, for the Weather data </w:t>
+      </w:r>
+      <w:r>
+        <w:rPr>
+          <w:rFonts w:ascii="Avenir Next LT Pro" w:hAnsi="Avenir Next LT Pro"/>
+          <w:sz w:val="24"/>
+          <w:szCs w:val="24"/>
+        </w:rPr>
+        <w:t>Fig.</w:t>
+      </w:r>
+      <w:r>
+        <w:rPr>
+          <w:rFonts w:ascii="Avenir Next LT Pro" w:hAnsi="Avenir Next LT Pro"/>
+          <w:sz w:val="24"/>
+          <w:szCs w:val="24"/>
+        </w:rPr>
+        <w:t xml:space="preserve"> 3.4, depicts the total rainfall over the year, somewhere in 2011, the rainfall was at an abnormally high peak, which could potentially be an outlier.</w:t>
       </w:r>
     </w:p>
     <w:p>
@@ -4590,7 +4762,15 @@
           <w:sz w:val="24"/>
           <w:szCs w:val="24"/>
         </w:rPr>
-        <w:t>K-Nearest Neighbors</w:t>
+        <w:t xml:space="preserve">K-Nearest </w:t>
+      </w:r>
+      <w:r>
+        <w:rPr>
+          <w:rFonts w:ascii="Avenir Next LT Pro" w:hAnsi="Avenir Next LT Pro"/>
+          <w:sz w:val="24"/>
+          <w:szCs w:val="24"/>
+        </w:rPr>
+        <w:t>Neighbours</w:t>
       </w:r>
       <w:r>
         <w:rPr>
@@ -4761,15 +4941,47 @@
           <w:sz w:val="24"/>
           <w:szCs w:val="24"/>
         </w:rPr>
-        <w:t xml:space="preserve"> Figure </w:t>
-      </w:r>
-      <w:r>
-        <w:rPr>
-          <w:rFonts w:ascii="Avenir Next LT Pro" w:hAnsi="Avenir Next LT Pro"/>
-          <w:sz w:val="24"/>
-          <w:szCs w:val="24"/>
-        </w:rPr>
-        <w:t>4.1 and Figure 4.2 depicts histograms of the frequency of the values corresponding to the response times with and without N/A values respectively.</w:t>
+        <w:t xml:space="preserve"> </w:t>
+      </w:r>
+      <w:r>
+        <w:rPr>
+          <w:rFonts w:ascii="Avenir Next LT Pro" w:hAnsi="Avenir Next LT Pro"/>
+          <w:sz w:val="24"/>
+          <w:szCs w:val="24"/>
+        </w:rPr>
+        <w:t>Fig.</w:t>
+      </w:r>
+      <w:r>
+        <w:rPr>
+          <w:rFonts w:ascii="Avenir Next LT Pro" w:hAnsi="Avenir Next LT Pro"/>
+          <w:sz w:val="24"/>
+          <w:szCs w:val="24"/>
+        </w:rPr>
+        <w:t xml:space="preserve"> </w:t>
+      </w:r>
+      <w:r>
+        <w:rPr>
+          <w:rFonts w:ascii="Avenir Next LT Pro" w:hAnsi="Avenir Next LT Pro"/>
+          <w:sz w:val="24"/>
+          <w:szCs w:val="24"/>
+        </w:rPr>
+        <w:t xml:space="preserve">4.1 and </w:t>
+      </w:r>
+      <w:r>
+        <w:rPr>
+          <w:rFonts w:ascii="Avenir Next LT Pro" w:hAnsi="Avenir Next LT Pro"/>
+          <w:sz w:val="24"/>
+          <w:szCs w:val="24"/>
+        </w:rPr>
+        <w:t>Fig.</w:t>
+      </w:r>
+      <w:r>
+        <w:rPr>
+          <w:rFonts w:ascii="Avenir Next LT Pro" w:hAnsi="Avenir Next LT Pro"/>
+          <w:sz w:val="24"/>
+          <w:szCs w:val="24"/>
+        </w:rPr>
+        <w:t xml:space="preserve"> 4.2 depicts histograms of the frequency of the values corresponding to the response times with and without N/A values respectively.</w:t>
       </w:r>
     </w:p>
     <w:p>
@@ -4843,7 +5055,10 @@
         <w:jc w:val="center"/>
       </w:pPr>
       <w:r>
-        <w:t>Figure 4.1: Histogram highlighting frequency of response times in the merged dataset</w:t>
+        <w:t>Fig.</w:t>
+      </w:r>
+      <w:r>
+        <w:t xml:space="preserve"> 4.1: Histogram highlighting frequency of response times in the merged dataset</w:t>
       </w:r>
       <w:r>
         <w:t xml:space="preserve"> with outliers</w:t>
@@ -4907,7 +5122,10 @@
         <w:jc w:val="center"/>
       </w:pPr>
       <w:r>
-        <w:t xml:space="preserve">Figure </w:t>
+        <w:t>Fig.</w:t>
+      </w:r>
+      <w:r>
+        <w:t xml:space="preserve"> </w:t>
       </w:r>
       <w:r>
         <w:t>4.2</w:t>
@@ -4999,7 +5217,23 @@
           <w:sz w:val="24"/>
           <w:szCs w:val="24"/>
         </w:rPr>
-        <w:t xml:space="preserve">(as represented in Figure 4.3) </w:t>
+        <w:t xml:space="preserve">(as represented in </w:t>
+      </w:r>
+      <w:r>
+        <w:rPr>
+          <w:rFonts w:ascii="Avenir Next LT Pro" w:hAnsi="Avenir Next LT Pro"/>
+          <w:sz w:val="24"/>
+          <w:szCs w:val="24"/>
+        </w:rPr>
+        <w:t>Fig.</w:t>
+      </w:r>
+      <w:r>
+        <w:rPr>
+          <w:rFonts w:ascii="Avenir Next LT Pro" w:hAnsi="Avenir Next LT Pro"/>
+          <w:sz w:val="24"/>
+          <w:szCs w:val="24"/>
+        </w:rPr>
+        <w:t xml:space="preserve"> 4.3) </w:t>
       </w:r>
       <w:r>
         <w:rPr>
@@ -5125,7 +5359,10 @@
         <w:jc w:val="center"/>
       </w:pPr>
       <w:r>
-        <w:t xml:space="preserve">Figure 4.3: </w:t>
+        <w:t>Fig.</w:t>
+      </w:r>
+      <w:r>
+        <w:t xml:space="preserve"> 4.3: </w:t>
       </w:r>
       <w:r>
         <w:t>Five</w:t>
@@ -5147,6 +5384,7 @@
     <w:p>
       <w:pPr>
         <w:spacing w:line="360" w:lineRule="auto"/>
+        <w:jc w:val="both"/>
         <w:rPr>
           <w:rFonts w:ascii="Avenir Next LT Pro" w:hAnsi="Avenir Next LT Pro"/>
           <w:sz w:val="24"/>
@@ -5183,23 +5421,31 @@
           <w:sz w:val="24"/>
           <w:szCs w:val="24"/>
         </w:rPr>
-        <w:t xml:space="preserve"> depicted in Figure 4.4</w:t>
-      </w:r>
-      <w:r>
-        <w:rPr>
-          <w:rFonts w:ascii="Avenir Next LT Pro" w:hAnsi="Avenir Next LT Pro"/>
-          <w:sz w:val="24"/>
-          <w:szCs w:val="24"/>
-        </w:rPr>
-        <w:t xml:space="preserve">. </w:t>
-      </w:r>
-      <w:r>
-        <w:rPr>
-          <w:rFonts w:ascii="Avenir Next LT Pro" w:hAnsi="Avenir Next LT Pro"/>
-          <w:sz w:val="24"/>
-          <w:szCs w:val="24"/>
-        </w:rPr>
-        <w:t>This value is very low, meaning that linear regression performed well.</w:t>
+        <w:t xml:space="preserve"> depicted in </w:t>
+      </w:r>
+      <w:r>
+        <w:rPr>
+          <w:rFonts w:ascii="Avenir Next LT Pro" w:hAnsi="Avenir Next LT Pro"/>
+          <w:sz w:val="24"/>
+          <w:szCs w:val="24"/>
+        </w:rPr>
+        <w:t>Fig.</w:t>
+      </w:r>
+      <w:r>
+        <w:rPr>
+          <w:rFonts w:ascii="Avenir Next LT Pro" w:hAnsi="Avenir Next LT Pro"/>
+          <w:sz w:val="24"/>
+          <w:szCs w:val="24"/>
+        </w:rPr>
+        <w:t xml:space="preserve"> 4.4</w:t>
+      </w:r>
+      <w:r>
+        <w:rPr>
+          <w:rFonts w:ascii="Avenir Next LT Pro" w:hAnsi="Avenir Next LT Pro"/>
+          <w:sz w:val="24"/>
+          <w:szCs w:val="24"/>
+        </w:rPr>
+        <w:t>. This value is very low, meaning that linear regression performed well.</w:t>
       </w:r>
     </w:p>
     <w:p>
@@ -5211,6 +5457,7 @@
       <w:r>
         <w:rPr>
           <w:rFonts w:ascii="Avenir Next LT Pro" w:hAnsi="Avenir Next LT Pro"/>
+          <w:noProof/>
           <w:sz w:val="24"/>
           <w:szCs w:val="24"/>
         </w:rPr>
@@ -5257,7 +5504,10 @@
         <w:jc w:val="center"/>
       </w:pPr>
       <w:r>
-        <w:t>Figure 4.4: RMSE value of Linear Regression</w:t>
+        <w:t>Fig.</w:t>
+      </w:r>
+      <w:r>
+        <w:t xml:space="preserve"> 4.4: RMSE value of Linear Regression</w:t>
       </w:r>
     </w:p>
     <w:p>
@@ -5315,7 +5565,23 @@
           <w:sz w:val="24"/>
           <w:szCs w:val="24"/>
         </w:rPr>
-        <w:t xml:space="preserve">) function. Figure 4.5 on the next page describes the output of the summary of the linear </w:t>
+        <w:t xml:space="preserve">) function. </w:t>
+      </w:r>
+      <w:r>
+        <w:rPr>
+          <w:rFonts w:ascii="Avenir Next LT Pro" w:hAnsi="Avenir Next LT Pro"/>
+          <w:sz w:val="24"/>
+          <w:szCs w:val="24"/>
+        </w:rPr>
+        <w:t>Fig.</w:t>
+      </w:r>
+      <w:r>
+        <w:rPr>
+          <w:rFonts w:ascii="Avenir Next LT Pro" w:hAnsi="Avenir Next LT Pro"/>
+          <w:sz w:val="24"/>
+          <w:szCs w:val="24"/>
+        </w:rPr>
+        <w:t xml:space="preserve"> 4.5 on the next page describes the output of the summary of the linear </w:t>
       </w:r>
       <w:r>
         <w:rPr>
@@ -5395,7 +5661,10 @@
         </w:rPr>
       </w:pPr>
       <w:r>
-        <w:t>Figure 4.4: Summary of the Linear Regression Model</w:t>
+        <w:t>Fig.</w:t>
+      </w:r>
+      <w:r>
+        <w:t xml:space="preserve"> 4.4: Summary of the Linear Regression Model</w:t>
       </w:r>
     </w:p>
     <w:p>
@@ -5470,16 +5739,246 @@
     <w:p>
       <w:pPr>
         <w:spacing w:line="360" w:lineRule="auto"/>
-        <w:rPr>
-          <w:rFonts w:ascii="Avenir Next LT Pro" w:hAnsi="Avenir Next LT Pro"/>
-          <w:sz w:val="24"/>
-          <w:szCs w:val="24"/>
-        </w:rPr>
-      </w:pPr>
-    </w:p>
-    <w:p>
-      <w:pPr>
-        <w:spacing w:line="360" w:lineRule="auto"/>
+        <w:jc w:val="both"/>
+        <w:rPr>
+          <w:rFonts w:ascii="Avenir Next LT Pro" w:hAnsi="Avenir Next LT Pro"/>
+          <w:sz w:val="24"/>
+          <w:szCs w:val="24"/>
+        </w:rPr>
+      </w:pPr>
+      <w:r>
+        <w:rPr>
+          <w:rFonts w:ascii="Avenir Next LT Pro" w:hAnsi="Avenir Next LT Pro"/>
+          <w:sz w:val="24"/>
+          <w:szCs w:val="24"/>
+        </w:rPr>
+        <w:t xml:space="preserve">The SVR was built on a subset of the entire </w:t>
+      </w:r>
+      <w:r>
+        <w:rPr>
+          <w:rFonts w:ascii="Avenir Next LT Pro" w:hAnsi="Avenir Next LT Pro"/>
+          <w:sz w:val="24"/>
+          <w:szCs w:val="24"/>
+        </w:rPr>
+        <w:t>data since</w:t>
+      </w:r>
+      <w:r>
+        <w:rPr>
+          <w:rFonts w:ascii="Avenir Next LT Pro" w:hAnsi="Avenir Next LT Pro"/>
+          <w:sz w:val="24"/>
+          <w:szCs w:val="24"/>
+        </w:rPr>
+        <w:t xml:space="preserve"> it was taking exceptionally long to build the model on the entire dataset. The following are the lines of code used for this model</w:t>
+      </w:r>
+      <w:r>
+        <w:rPr>
+          <w:rFonts w:ascii="Avenir Next LT Pro" w:hAnsi="Avenir Next LT Pro"/>
+          <w:sz w:val="24"/>
+          <w:szCs w:val="24"/>
+        </w:rPr>
+        <w:t xml:space="preserve"> (</w:t>
+      </w:r>
+      <w:r>
+        <w:rPr>
+          <w:rFonts w:ascii="Avenir Next LT Pro" w:hAnsi="Avenir Next LT Pro"/>
+          <w:sz w:val="24"/>
+          <w:szCs w:val="24"/>
+        </w:rPr>
+        <w:t>Fig.</w:t>
+      </w:r>
+      <w:r>
+        <w:rPr>
+          <w:rFonts w:ascii="Avenir Next LT Pro" w:hAnsi="Avenir Next LT Pro"/>
+          <w:sz w:val="24"/>
+          <w:szCs w:val="24"/>
+        </w:rPr>
+        <w:t xml:space="preserve"> 4.5)</w:t>
+      </w:r>
+      <w:r>
+        <w:rPr>
+          <w:rFonts w:ascii="Avenir Next LT Pro" w:hAnsi="Avenir Next LT Pro"/>
+          <w:sz w:val="24"/>
+          <w:szCs w:val="24"/>
+        </w:rPr>
+        <w:t>.</w:t>
+      </w:r>
+    </w:p>
+    <w:p>
+      <w:pPr>
+        <w:keepNext/>
+        <w:spacing w:line="360" w:lineRule="auto"/>
+        <w:jc w:val="center"/>
+      </w:pPr>
+      <w:r>
+        <w:rPr>
+          <w:rFonts w:ascii="Avenir Next LT Pro" w:hAnsi="Avenir Next LT Pro"/>
+          <w:noProof/>
+          <w:sz w:val="24"/>
+          <w:szCs w:val="24"/>
+        </w:rPr>
+        <w:drawing>
+          <wp:inline distT="0" distB="0" distL="0" distR="0" wp14:anchorId="7C1720CB" wp14:editId="35CBF3CD">
+            <wp:extent cx="5943600" cy="815975"/>
+            <wp:effectExtent l="0" t="0" r="0" b="3175"/>
+            <wp:docPr id="9" name="Picture 9" descr="A picture containing letter&#10;&#10;Description automatically generated"/>
+            <wp:cNvGraphicFramePr>
+              <a:graphicFrameLocks xmlns:a="http://schemas.openxmlformats.org/drawingml/2006/main" noChangeAspect="1"/>
+            </wp:cNvGraphicFramePr>
+            <a:graphic xmlns:a="http://schemas.openxmlformats.org/drawingml/2006/main">
+              <a:graphicData uri="http://schemas.openxmlformats.org/drawingml/2006/picture">
+                <pic:pic xmlns:pic="http://schemas.openxmlformats.org/drawingml/2006/picture">
+                  <pic:nvPicPr>
+                    <pic:cNvPr id="9" name="Picture 9" descr="A picture containing letter&#10;&#10;Description automatically generated"/>
+                    <pic:cNvPicPr/>
+                  </pic:nvPicPr>
+                  <pic:blipFill>
+                    <a:blip r:embed="rId21"/>
+                    <a:stretch>
+                      <a:fillRect/>
+                    </a:stretch>
+                  </pic:blipFill>
+                  <pic:spPr>
+                    <a:xfrm>
+                      <a:off x="0" y="0"/>
+                      <a:ext cx="5943600" cy="815975"/>
+                    </a:xfrm>
+                    <a:prstGeom prst="rect">
+                      <a:avLst/>
+                    </a:prstGeom>
+                  </pic:spPr>
+                </pic:pic>
+              </a:graphicData>
+            </a:graphic>
+          </wp:inline>
+        </w:drawing>
+      </w:r>
+    </w:p>
+    <w:p>
+      <w:pPr>
+        <w:pStyle w:val="Caption"/>
+        <w:jc w:val="center"/>
+      </w:pPr>
+      <w:r>
+        <w:t>Fig.</w:t>
+      </w:r>
+      <w:r>
+        <w:t xml:space="preserve"> 4.</w:t>
+      </w:r>
+      <w:fldSimple w:instr=" SEQ Figure \* ARABIC ">
+        <w:r>
+          <w:rPr>
+            <w:noProof/>
+          </w:rPr>
+          <w:t>5</w:t>
+        </w:r>
+      </w:fldSimple>
+      <w:r>
+        <w:t>: SVM model building code</w:t>
+      </w:r>
+    </w:p>
+    <w:p>
+      <w:pPr>
+        <w:rPr>
+          <w:sz w:val="12"/>
+          <w:szCs w:val="12"/>
+        </w:rPr>
+      </w:pPr>
+    </w:p>
+    <w:p>
+      <w:pPr>
+        <w:keepNext/>
+        <w:spacing w:line="360" w:lineRule="auto"/>
+        <w:jc w:val="center"/>
+      </w:pPr>
+      <w:r>
+        <w:rPr>
+          <w:noProof/>
+        </w:rPr>
+        <w:drawing>
+          <wp:inline distT="0" distB="0" distL="0" distR="0" wp14:anchorId="31E3A73C" wp14:editId="1EE9FFF6">
+            <wp:extent cx="4366260" cy="3558540"/>
+            <wp:effectExtent l="0" t="0" r="0" b="3810"/>
+            <wp:docPr id="8" name="Picture 8" descr="Chart, scatter chart&#10;&#10;Description automatically generated"/>
+            <wp:cNvGraphicFramePr>
+              <a:graphicFrameLocks xmlns:a="http://schemas.openxmlformats.org/drawingml/2006/main" noChangeAspect="1"/>
+            </wp:cNvGraphicFramePr>
+            <a:graphic xmlns:a="http://schemas.openxmlformats.org/drawingml/2006/main">
+              <a:graphicData uri="http://schemas.openxmlformats.org/drawingml/2006/picture">
+                <pic:pic xmlns:pic="http://schemas.openxmlformats.org/drawingml/2006/picture">
+                  <pic:nvPicPr>
+                    <pic:cNvPr id="8" name="Picture 8" descr="Chart, scatter chart&#10;&#10;Description automatically generated"/>
+                    <pic:cNvPicPr/>
+                  </pic:nvPicPr>
+                  <pic:blipFill rotWithShape="1">
+                    <a:blip r:embed="rId22"/>
+                    <a:srcRect t="6130" r="6066" b="4407"/>
+                    <a:stretch/>
+                  </pic:blipFill>
+                  <pic:spPr bwMode="auto">
+                    <a:xfrm>
+                      <a:off x="0" y="0"/>
+                      <a:ext cx="4366260" cy="3558540"/>
+                    </a:xfrm>
+                    <a:prstGeom prst="rect">
+                      <a:avLst/>
+                    </a:prstGeom>
+                    <a:ln>
+                      <a:noFill/>
+                    </a:ln>
+                    <a:extLst>
+                      <a:ext uri="{53640926-AAD7-44D8-BBD7-CCE9431645EC}">
+                        <a14:shadowObscured xmlns:a14="http://schemas.microsoft.com/office/drawing/2010/main"/>
+                      </a:ext>
+                    </a:extLst>
+                  </pic:spPr>
+                </pic:pic>
+              </a:graphicData>
+            </a:graphic>
+          </wp:inline>
+        </w:drawing>
+      </w:r>
+    </w:p>
+    <w:p>
+      <w:pPr>
+        <w:pStyle w:val="Caption"/>
+        <w:jc w:val="center"/>
+        <w:rPr>
+          <w:rFonts w:ascii="Avenir Next LT Pro" w:hAnsi="Avenir Next LT Pro"/>
+          <w:sz w:val="24"/>
+          <w:szCs w:val="24"/>
+        </w:rPr>
+      </w:pPr>
+      <w:r>
+        <w:t>Fig.</w:t>
+      </w:r>
+      <w:r>
+        <w:t xml:space="preserve"> </w:t>
+      </w:r>
+      <w:r>
+        <w:t>4.</w:t>
+      </w:r>
+      <w:fldSimple w:instr=" SEQ Figure \* ARABIC ">
+        <w:r>
+          <w:rPr>
+            <w:noProof/>
+          </w:rPr>
+          <w:t>6</w:t>
+        </w:r>
+      </w:fldSimple>
+      <w:r>
+        <w:t>: Scatter plot</w:t>
+      </w:r>
+      <w:r>
+        <w:rPr>
+          <w:noProof/>
+        </w:rPr>
+        <w:t xml:space="preserve"> highlighting predicted values vs actual values for Precipitation</w:t>
+      </w:r>
+    </w:p>
+    <w:p>
+      <w:pPr>
+        <w:spacing w:line="360" w:lineRule="auto"/>
+        <w:jc w:val="both"/>
         <w:rPr>
           <w:rFonts w:ascii="Avenir Next LT Pro" w:hAnsi="Avenir Next LT Pro"/>
           <w:sz w:val="40"/>
@@ -5490,304 +5989,1510 @@
     <w:p>
       <w:pPr>
         <w:spacing w:line="360" w:lineRule="auto"/>
-        <w:rPr>
-          <w:rFonts w:ascii="Avenir Next LT Pro" w:hAnsi="Avenir Next LT Pro"/>
+        <w:jc w:val="both"/>
+        <w:rPr>
+          <w:rFonts w:ascii="Avenir Next LT Pro" w:hAnsi="Avenir Next LT Pro"/>
+          <w:sz w:val="24"/>
+          <w:szCs w:val="24"/>
+        </w:rPr>
+      </w:pPr>
+      <w:r>
+        <w:rPr>
+          <w:rFonts w:ascii="Avenir Next LT Pro" w:hAnsi="Avenir Next LT Pro"/>
+          <w:sz w:val="24"/>
+          <w:szCs w:val="24"/>
+        </w:rPr>
+        <w:lastRenderedPageBreak/>
+        <w:t>Fig.</w:t>
+      </w:r>
+      <w:r>
+        <w:rPr>
+          <w:rFonts w:ascii="Avenir Next LT Pro" w:hAnsi="Avenir Next LT Pro"/>
+          <w:sz w:val="24"/>
+          <w:szCs w:val="24"/>
+        </w:rPr>
+        <w:t xml:space="preserve"> </w:t>
+      </w:r>
+      <w:r>
+        <w:rPr>
+          <w:rFonts w:ascii="Avenir Next LT Pro" w:hAnsi="Avenir Next LT Pro"/>
+          <w:sz w:val="24"/>
+          <w:szCs w:val="24"/>
+        </w:rPr>
+        <w:t xml:space="preserve">4.6 depicts the scatter plot for precipitation column, the performance Is </w:t>
+      </w:r>
+      <w:proofErr w:type="gramStart"/>
+      <w:r>
+        <w:rPr>
+          <w:rFonts w:ascii="Avenir Next LT Pro" w:hAnsi="Avenir Next LT Pro"/>
+          <w:sz w:val="24"/>
+          <w:szCs w:val="24"/>
+        </w:rPr>
+        <w:t>really bad</w:t>
+      </w:r>
+      <w:proofErr w:type="gramEnd"/>
+      <w:r>
+        <w:rPr>
+          <w:rFonts w:ascii="Avenir Next LT Pro" w:hAnsi="Avenir Next LT Pro"/>
+          <w:sz w:val="24"/>
+          <w:szCs w:val="24"/>
+        </w:rPr>
+        <w:t xml:space="preserve"> for the SVM model, which is primarily because of the less size of the training dataset.</w:t>
+      </w:r>
+      <w:r>
+        <w:rPr>
+          <w:rFonts w:ascii="Avenir Next LT Pro" w:hAnsi="Avenir Next LT Pro"/>
+          <w:sz w:val="24"/>
+          <w:szCs w:val="24"/>
+        </w:rPr>
+        <w:t xml:space="preserve"> </w:t>
+      </w:r>
+      <w:r>
+        <w:rPr>
+          <w:rFonts w:ascii="Avenir Next LT Pro" w:hAnsi="Avenir Next LT Pro"/>
+          <w:sz w:val="24"/>
+          <w:szCs w:val="24"/>
+        </w:rPr>
+        <w:t>Fig.</w:t>
+      </w:r>
+      <w:r>
+        <w:rPr>
+          <w:rFonts w:ascii="Avenir Next LT Pro" w:hAnsi="Avenir Next LT Pro"/>
+          <w:sz w:val="24"/>
+          <w:szCs w:val="24"/>
+        </w:rPr>
+        <w:t xml:space="preserve"> 4.7 gives the summary of the SVM model</w:t>
+      </w:r>
+      <w:r>
+        <w:rPr>
+          <w:rFonts w:ascii="Avenir Next LT Pro" w:hAnsi="Avenir Next LT Pro"/>
+          <w:sz w:val="24"/>
+          <w:szCs w:val="24"/>
+        </w:rPr>
+        <w:t>.</w:t>
+      </w:r>
+      <w:r>
+        <w:rPr>
+          <w:rFonts w:ascii="Avenir Next LT Pro" w:hAnsi="Avenir Next LT Pro"/>
+          <w:sz w:val="24"/>
+          <w:szCs w:val="24"/>
+        </w:rPr>
+        <w:t xml:space="preserve"> After building linear regression and SVM, I can see that linear regression not only took less time to build but also had very less RMSE value and beats the performance of SVR model.</w:t>
+      </w:r>
+      <w:r>
+        <w:rPr>
+          <w:rFonts w:ascii="Avenir Next LT Pro" w:hAnsi="Avenir Next LT Pro"/>
+          <w:sz w:val="24"/>
+          <w:szCs w:val="24"/>
+        </w:rPr>
+        <w:t xml:space="preserve"> The RMSE value of SVM came out to be around 300.</w:t>
+      </w:r>
+    </w:p>
+    <w:p>
+      <w:pPr>
+        <w:keepNext/>
+        <w:spacing w:line="360" w:lineRule="auto"/>
+        <w:jc w:val="center"/>
+      </w:pPr>
+      <w:r>
+        <w:rPr>
+          <w:rFonts w:ascii="Avenir Next LT Pro" w:hAnsi="Avenir Next LT Pro"/>
+          <w:noProof/>
           <w:sz w:val="40"/>
           <w:szCs w:val="40"/>
         </w:rPr>
-      </w:pPr>
-    </w:p>
-    <w:p>
-      <w:pPr>
-        <w:spacing w:line="360" w:lineRule="auto"/>
+        <w:drawing>
+          <wp:inline distT="0" distB="0" distL="0" distR="0" wp14:anchorId="1752E68D" wp14:editId="63B31A19">
+            <wp:extent cx="5943600" cy="1595120"/>
+            <wp:effectExtent l="0" t="0" r="0" b="5080"/>
+            <wp:docPr id="11" name="Picture 11" descr="Text&#10;&#10;Description automatically generated"/>
+            <wp:cNvGraphicFramePr>
+              <a:graphicFrameLocks xmlns:a="http://schemas.openxmlformats.org/drawingml/2006/main" noChangeAspect="1"/>
+            </wp:cNvGraphicFramePr>
+            <a:graphic xmlns:a="http://schemas.openxmlformats.org/drawingml/2006/main">
+              <a:graphicData uri="http://schemas.openxmlformats.org/drawingml/2006/picture">
+                <pic:pic xmlns:pic="http://schemas.openxmlformats.org/drawingml/2006/picture">
+                  <pic:nvPicPr>
+                    <pic:cNvPr id="11" name="Picture 11" descr="Text&#10;&#10;Description automatically generated"/>
+                    <pic:cNvPicPr/>
+                  </pic:nvPicPr>
+                  <pic:blipFill>
+                    <a:blip r:embed="rId23"/>
+                    <a:stretch>
+                      <a:fillRect/>
+                    </a:stretch>
+                  </pic:blipFill>
+                  <pic:spPr>
+                    <a:xfrm>
+                      <a:off x="0" y="0"/>
+                      <a:ext cx="5943600" cy="1595120"/>
+                    </a:xfrm>
+                    <a:prstGeom prst="rect">
+                      <a:avLst/>
+                    </a:prstGeom>
+                  </pic:spPr>
+                </pic:pic>
+              </a:graphicData>
+            </a:graphic>
+          </wp:inline>
+        </w:drawing>
+      </w:r>
+    </w:p>
+    <w:p>
+      <w:pPr>
+        <w:pStyle w:val="Caption"/>
+        <w:jc w:val="center"/>
+      </w:pPr>
+      <w:r>
+        <w:t>Fig.</w:t>
+      </w:r>
+      <w:r>
+        <w:t xml:space="preserve"> 4.</w:t>
+      </w:r>
+      <w:fldSimple w:instr=" SEQ Figure \* ARABIC ">
+        <w:r>
+          <w:rPr>
+            <w:noProof/>
+          </w:rPr>
+          <w:t>7</w:t>
+        </w:r>
+      </w:fldSimple>
+      <w:r>
+        <w:t>: SVM Model Summary</w:t>
+      </w:r>
+    </w:p>
+    <w:p>
+      <w:pPr>
+        <w:rPr>
+          <w:sz w:val="12"/>
+          <w:szCs w:val="12"/>
+        </w:rPr>
+      </w:pPr>
+    </w:p>
+    <w:p>
+      <w:pPr>
+        <w:pStyle w:val="ListParagraph"/>
+        <w:numPr>
+          <w:ilvl w:val="0"/>
+          <w:numId w:val="11"/>
+        </w:numPr>
+        <w:spacing w:line="360" w:lineRule="auto"/>
+        <w:rPr>
+          <w:rFonts w:ascii="Avenir Next LT Pro" w:hAnsi="Avenir Next LT Pro"/>
+          <w:b/>
+          <w:bCs/>
+          <w:sz w:val="28"/>
+          <w:szCs w:val="28"/>
+        </w:rPr>
+      </w:pPr>
+      <w:r>
+        <w:rPr>
+          <w:rFonts w:ascii="Avenir Next LT Pro" w:hAnsi="Avenir Next LT Pro"/>
+          <w:b/>
+          <w:bCs/>
+          <w:sz w:val="28"/>
+          <w:szCs w:val="28"/>
+        </w:rPr>
+        <w:t>Random Forest</w:t>
+      </w:r>
+    </w:p>
+    <w:p>
+      <w:pPr>
+        <w:spacing w:line="360" w:lineRule="auto"/>
+        <w:jc w:val="both"/>
+        <w:rPr>
+          <w:rFonts w:ascii="Avenir Next LT Pro" w:hAnsi="Avenir Next LT Pro"/>
+          <w:sz w:val="24"/>
+          <w:szCs w:val="24"/>
+        </w:rPr>
+      </w:pPr>
+      <w:r>
+        <w:rPr>
+          <w:rFonts w:ascii="Avenir Next LT Pro" w:hAnsi="Avenir Next LT Pro"/>
+          <w:sz w:val="24"/>
+          <w:szCs w:val="24"/>
+        </w:rPr>
+        <w:t xml:space="preserve">Random Forest Regressor is the third model of choice for </w:t>
+      </w:r>
+      <w:proofErr w:type="spellStart"/>
+      <w:r>
+        <w:rPr>
+          <w:rFonts w:ascii="Avenir Next LT Pro" w:hAnsi="Avenir Next LT Pro"/>
+          <w:sz w:val="24"/>
+          <w:szCs w:val="24"/>
+        </w:rPr>
+        <w:t>analyzIng</w:t>
+      </w:r>
+      <w:proofErr w:type="spellEnd"/>
+      <w:r>
+        <w:rPr>
+          <w:rFonts w:ascii="Avenir Next LT Pro" w:hAnsi="Avenir Next LT Pro"/>
+          <w:sz w:val="24"/>
+          <w:szCs w:val="24"/>
+        </w:rPr>
+        <w:t xml:space="preserve"> the weather impact</w:t>
+      </w:r>
+      <w:r>
+        <w:rPr>
+          <w:rFonts w:ascii="Avenir Next LT Pro" w:hAnsi="Avenir Next LT Pro"/>
+          <w:sz w:val="24"/>
+          <w:szCs w:val="24"/>
+        </w:rPr>
+        <w:t>.</w:t>
+      </w:r>
+      <w:r>
+        <w:rPr>
+          <w:rFonts w:ascii="Avenir Next LT Pro" w:hAnsi="Avenir Next LT Pro"/>
+          <w:sz w:val="24"/>
+          <w:szCs w:val="24"/>
+        </w:rPr>
+        <w:t xml:space="preserve">  </w:t>
+      </w:r>
+      <w:r>
+        <w:rPr>
+          <w:rFonts w:ascii="Avenir Next LT Pro" w:hAnsi="Avenir Next LT Pro"/>
+          <w:sz w:val="24"/>
+          <w:szCs w:val="24"/>
+        </w:rPr>
+        <w:t>Fig.</w:t>
+      </w:r>
+      <w:r>
+        <w:rPr>
+          <w:rFonts w:ascii="Avenir Next LT Pro" w:hAnsi="Avenir Next LT Pro"/>
+          <w:sz w:val="24"/>
+          <w:szCs w:val="24"/>
+        </w:rPr>
+        <w:t xml:space="preserve"> 4.8 depicts the summary of the Random Forest model.</w:t>
+      </w:r>
+    </w:p>
+    <w:p>
+      <w:pPr>
+        <w:keepNext/>
+        <w:spacing w:line="360" w:lineRule="auto"/>
+        <w:jc w:val="center"/>
+      </w:pPr>
+      <w:r>
+        <w:rPr>
+          <w:rFonts w:ascii="Avenir Next LT Pro" w:hAnsi="Avenir Next LT Pro"/>
+          <w:noProof/>
+          <w:sz w:val="24"/>
+          <w:szCs w:val="24"/>
+        </w:rPr>
+        <w:drawing>
+          <wp:inline distT="0" distB="0" distL="0" distR="0" wp14:anchorId="6A27987A" wp14:editId="23B709B9">
+            <wp:extent cx="5943600" cy="789305"/>
+            <wp:effectExtent l="0" t="0" r="0" b="0"/>
+            <wp:docPr id="18" name="Picture 18" descr="Text&#10;&#10;Description automatically generated with low confidence"/>
+            <wp:cNvGraphicFramePr>
+              <a:graphicFrameLocks xmlns:a="http://schemas.openxmlformats.org/drawingml/2006/main" noChangeAspect="1"/>
+            </wp:cNvGraphicFramePr>
+            <a:graphic xmlns:a="http://schemas.openxmlformats.org/drawingml/2006/main">
+              <a:graphicData uri="http://schemas.openxmlformats.org/drawingml/2006/picture">
+                <pic:pic xmlns:pic="http://schemas.openxmlformats.org/drawingml/2006/picture">
+                  <pic:nvPicPr>
+                    <pic:cNvPr id="18" name="Picture 18" descr="Text&#10;&#10;Description automatically generated with low confidence"/>
+                    <pic:cNvPicPr/>
+                  </pic:nvPicPr>
+                  <pic:blipFill>
+                    <a:blip r:embed="rId24"/>
+                    <a:stretch>
+                      <a:fillRect/>
+                    </a:stretch>
+                  </pic:blipFill>
+                  <pic:spPr>
+                    <a:xfrm>
+                      <a:off x="0" y="0"/>
+                      <a:ext cx="5943600" cy="789305"/>
+                    </a:xfrm>
+                    <a:prstGeom prst="rect">
+                      <a:avLst/>
+                    </a:prstGeom>
+                  </pic:spPr>
+                </pic:pic>
+              </a:graphicData>
+            </a:graphic>
+          </wp:inline>
+        </w:drawing>
+      </w:r>
+    </w:p>
+    <w:p>
+      <w:pPr>
+        <w:pStyle w:val="Caption"/>
+        <w:jc w:val="center"/>
+      </w:pPr>
+      <w:r>
+        <w:t>Fig.</w:t>
+      </w:r>
+      <w:r>
+        <w:t xml:space="preserve"> 4.</w:t>
+      </w:r>
+      <w:fldSimple w:instr=" SEQ Figure \* ARABIC ">
+        <w:r>
+          <w:rPr>
+            <w:noProof/>
+          </w:rPr>
+          <w:t>8</w:t>
+        </w:r>
+      </w:fldSimple>
+      <w:r>
+        <w:t>: Random Forest Summary</w:t>
+      </w:r>
+    </w:p>
+    <w:p>
+      <w:pPr>
+        <w:rPr>
+          <w:sz w:val="12"/>
+          <w:szCs w:val="12"/>
+        </w:rPr>
+      </w:pPr>
+    </w:p>
+    <w:p>
+      <w:pPr>
+        <w:spacing w:line="360" w:lineRule="auto"/>
+        <w:jc w:val="both"/>
+        <w:rPr>
+          <w:rFonts w:ascii="Avenir Next LT Pro" w:hAnsi="Avenir Next LT Pro"/>
+          <w:sz w:val="24"/>
+          <w:szCs w:val="24"/>
+        </w:rPr>
+      </w:pPr>
+      <w:r>
+        <w:rPr>
+          <w:rFonts w:ascii="Avenir Next LT Pro" w:hAnsi="Avenir Next LT Pro"/>
+          <w:sz w:val="24"/>
+          <w:szCs w:val="24"/>
+        </w:rPr>
+        <w:t xml:space="preserve">The performance of </w:t>
+      </w:r>
+      <w:r>
+        <w:rPr>
+          <w:rFonts w:ascii="Avenir Next LT Pro" w:hAnsi="Avenir Next LT Pro"/>
+          <w:sz w:val="24"/>
+          <w:szCs w:val="24"/>
+        </w:rPr>
+        <w:t>Random Forest</w:t>
+      </w:r>
+      <w:r>
+        <w:rPr>
+          <w:rFonts w:ascii="Avenir Next LT Pro" w:hAnsi="Avenir Next LT Pro"/>
+          <w:sz w:val="24"/>
+          <w:szCs w:val="24"/>
+        </w:rPr>
+        <w:t xml:space="preserve"> is judged based on the mean squared residuals which came out to be very high. Due to the limitations of the hardware on which I was working on, I was not able to build a random forest model with all the important attributes. However, I used some of the attributes which had the highest weights in the linear regression model. Next </w:t>
+      </w:r>
+      <w:r>
+        <w:rPr>
+          <w:rFonts w:ascii="Avenir Next LT Pro" w:hAnsi="Avenir Next LT Pro"/>
+          <w:sz w:val="24"/>
+          <w:szCs w:val="24"/>
+        </w:rPr>
+        <w:t>Fig.</w:t>
+      </w:r>
+      <w:r>
+        <w:rPr>
+          <w:rFonts w:ascii="Avenir Next LT Pro" w:hAnsi="Avenir Next LT Pro"/>
+          <w:sz w:val="24"/>
+          <w:szCs w:val="24"/>
+        </w:rPr>
+        <w:t xml:space="preserve"> 4.9 depicts a </w:t>
+      </w:r>
+      <w:r>
+        <w:rPr>
+          <w:rFonts w:ascii="Avenir Next LT Pro" w:hAnsi="Avenir Next LT Pro"/>
+          <w:sz w:val="24"/>
+          <w:szCs w:val="24"/>
+        </w:rPr>
+        <w:t>GG-</w:t>
+      </w:r>
+      <w:r>
+        <w:rPr>
+          <w:rFonts w:ascii="Avenir Next LT Pro" w:hAnsi="Avenir Next LT Pro"/>
+          <w:sz w:val="24"/>
+          <w:szCs w:val="24"/>
+        </w:rPr>
+        <w:t>plot showing the weightage of SNOW and PRCP column in the model.</w:t>
+      </w:r>
+    </w:p>
+    <w:p>
+      <w:pPr>
+        <w:keepNext/>
+        <w:jc w:val="center"/>
+      </w:pPr>
+      <w:r>
+        <w:rPr>
+          <w:noProof/>
+        </w:rPr>
+        <w:lastRenderedPageBreak/>
+        <w:drawing>
+          <wp:inline distT="0" distB="0" distL="0" distR="0" wp14:anchorId="3CE13A25" wp14:editId="14D58843">
+            <wp:extent cx="2880360" cy="2128044"/>
+            <wp:effectExtent l="0" t="0" r="0" b="5715"/>
+            <wp:docPr id="19" name="Picture 19" descr="Chart&#10;&#10;Description automatically generated"/>
+            <wp:cNvGraphicFramePr>
+              <a:graphicFrameLocks xmlns:a="http://schemas.openxmlformats.org/drawingml/2006/main" noChangeAspect="1"/>
+            </wp:cNvGraphicFramePr>
+            <a:graphic xmlns:a="http://schemas.openxmlformats.org/drawingml/2006/main">
+              <a:graphicData uri="http://schemas.openxmlformats.org/drawingml/2006/picture">
+                <pic:pic xmlns:pic="http://schemas.openxmlformats.org/drawingml/2006/picture">
+                  <pic:nvPicPr>
+                    <pic:cNvPr id="19" name="Picture 19" descr="Chart&#10;&#10;Description automatically generated"/>
+                    <pic:cNvPicPr/>
+                  </pic:nvPicPr>
+                  <pic:blipFill>
+                    <a:blip r:embed="rId25"/>
+                    <a:stretch>
+                      <a:fillRect/>
+                    </a:stretch>
+                  </pic:blipFill>
+                  <pic:spPr>
+                    <a:xfrm>
+                      <a:off x="0" y="0"/>
+                      <a:ext cx="2895902" cy="2139527"/>
+                    </a:xfrm>
+                    <a:prstGeom prst="rect">
+                      <a:avLst/>
+                    </a:prstGeom>
+                  </pic:spPr>
+                </pic:pic>
+              </a:graphicData>
+            </a:graphic>
+          </wp:inline>
+        </w:drawing>
+      </w:r>
+    </w:p>
+    <w:p>
+      <w:pPr>
+        <w:pStyle w:val="Caption"/>
+        <w:jc w:val="center"/>
+      </w:pPr>
+      <w:r>
+        <w:t>Fig.</w:t>
+      </w:r>
+      <w:r>
+        <w:t xml:space="preserve"> </w:t>
+      </w:r>
+      <w:r>
+        <w:t>4.</w:t>
+      </w:r>
+      <w:fldSimple w:instr=" SEQ Figure \* ARABIC ">
+        <w:r>
+          <w:rPr>
+            <w:noProof/>
+          </w:rPr>
+          <w:t>9</w:t>
+        </w:r>
+      </w:fldSimple>
+      <w:r>
+        <w:t>: Importance plot for Random Forest</w:t>
+      </w:r>
+    </w:p>
+    <w:p>
+      <w:pPr>
+        <w:spacing w:line="360" w:lineRule="auto"/>
+        <w:jc w:val="both"/>
+        <w:rPr>
+          <w:rFonts w:ascii="Avenir Next LT Pro" w:hAnsi="Avenir Next LT Pro"/>
+          <w:sz w:val="24"/>
+          <w:szCs w:val="24"/>
+        </w:rPr>
+      </w:pPr>
+      <w:r>
+        <w:rPr>
+          <w:rFonts w:ascii="Avenir Next LT Pro" w:hAnsi="Avenir Next LT Pro"/>
+          <w:sz w:val="24"/>
+          <w:szCs w:val="24"/>
+        </w:rPr>
+        <w:t xml:space="preserve">We can see that the scatter plot depicts especially for precipitation column that the performance Is bad for the SVM model, which is primarily because of the less size of the training dataset. </w:t>
+      </w:r>
+      <w:r>
+        <w:rPr>
+          <w:rFonts w:ascii="Avenir Next LT Pro" w:hAnsi="Avenir Next LT Pro"/>
+          <w:sz w:val="24"/>
+          <w:szCs w:val="24"/>
+        </w:rPr>
+        <w:t>Fig.</w:t>
+      </w:r>
+      <w:r>
+        <w:rPr>
+          <w:rFonts w:ascii="Avenir Next LT Pro" w:hAnsi="Avenir Next LT Pro"/>
+          <w:sz w:val="24"/>
+          <w:szCs w:val="24"/>
+        </w:rPr>
+        <w:t xml:space="preserve"> 4.</w:t>
+      </w:r>
+      <w:r>
+        <w:rPr>
+          <w:rFonts w:ascii="Avenir Next LT Pro" w:hAnsi="Avenir Next LT Pro"/>
+          <w:sz w:val="24"/>
+          <w:szCs w:val="24"/>
+        </w:rPr>
+        <w:t>9</w:t>
+      </w:r>
+      <w:r>
+        <w:rPr>
+          <w:rFonts w:ascii="Avenir Next LT Pro" w:hAnsi="Avenir Next LT Pro"/>
+          <w:sz w:val="24"/>
+          <w:szCs w:val="24"/>
+        </w:rPr>
+        <w:t xml:space="preserve"> gives the summary of the </w:t>
+      </w:r>
+      <w:r>
+        <w:rPr>
+          <w:rFonts w:ascii="Avenir Next LT Pro" w:hAnsi="Avenir Next LT Pro"/>
+          <w:sz w:val="24"/>
+          <w:szCs w:val="24"/>
+        </w:rPr>
+        <w:t xml:space="preserve">Random Forest </w:t>
+      </w:r>
+      <w:r>
+        <w:rPr>
+          <w:rFonts w:ascii="Avenir Next LT Pro" w:hAnsi="Avenir Next LT Pro"/>
+          <w:sz w:val="24"/>
+          <w:szCs w:val="24"/>
+        </w:rPr>
+        <w:t xml:space="preserve">model. After building linear regression and </w:t>
+      </w:r>
+      <w:r>
+        <w:rPr>
+          <w:rFonts w:ascii="Avenir Next LT Pro" w:hAnsi="Avenir Next LT Pro"/>
+          <w:sz w:val="24"/>
+          <w:szCs w:val="24"/>
+        </w:rPr>
+        <w:t>Random Forest</w:t>
+      </w:r>
+      <w:r>
+        <w:rPr>
+          <w:rFonts w:ascii="Avenir Next LT Pro" w:hAnsi="Avenir Next LT Pro"/>
+          <w:sz w:val="24"/>
+          <w:szCs w:val="24"/>
+        </w:rPr>
+        <w:t>, I can see that linear regression not only took less time.</w:t>
+      </w:r>
+    </w:p>
+    <w:p>
+      <w:pPr>
+        <w:spacing w:line="360" w:lineRule="auto"/>
+        <w:jc w:val="both"/>
+        <w:rPr>
+          <w:rFonts w:ascii="Avenir Next LT Pro" w:hAnsi="Avenir Next LT Pro"/>
+          <w:sz w:val="12"/>
+          <w:szCs w:val="12"/>
+        </w:rPr>
+      </w:pPr>
+    </w:p>
+    <w:p>
+      <w:pPr>
+        <w:pStyle w:val="ListParagraph"/>
+        <w:numPr>
+          <w:ilvl w:val="0"/>
+          <w:numId w:val="11"/>
+        </w:numPr>
+        <w:spacing w:line="360" w:lineRule="auto"/>
+        <w:rPr>
+          <w:rFonts w:ascii="Avenir Next LT Pro" w:hAnsi="Avenir Next LT Pro"/>
+          <w:b/>
+          <w:bCs/>
+          <w:sz w:val="28"/>
+          <w:szCs w:val="28"/>
+        </w:rPr>
+      </w:pPr>
+      <w:r>
+        <w:rPr>
+          <w:rFonts w:ascii="Avenir Next LT Pro" w:hAnsi="Avenir Next LT Pro"/>
+          <w:b/>
+          <w:bCs/>
+          <w:sz w:val="28"/>
+          <w:szCs w:val="28"/>
+        </w:rPr>
+        <w:t>KNN</w:t>
+      </w:r>
+    </w:p>
+    <w:p>
+      <w:pPr>
+        <w:spacing w:line="360" w:lineRule="auto"/>
+        <w:jc w:val="both"/>
+        <w:rPr>
+          <w:rFonts w:ascii="Avenir Next LT Pro" w:hAnsi="Avenir Next LT Pro"/>
+          <w:sz w:val="24"/>
+          <w:szCs w:val="24"/>
+        </w:rPr>
+      </w:pPr>
+      <w:r>
+        <w:rPr>
+          <w:rFonts w:ascii="Avenir Next LT Pro" w:hAnsi="Avenir Next LT Pro"/>
+          <w:sz w:val="24"/>
+          <w:szCs w:val="24"/>
+        </w:rPr>
+        <w:t xml:space="preserve">The fourth and final model for my project is the K-nearest </w:t>
+      </w:r>
+      <w:r>
+        <w:rPr>
+          <w:rFonts w:ascii="Avenir Next LT Pro" w:hAnsi="Avenir Next LT Pro"/>
+          <w:sz w:val="24"/>
+          <w:szCs w:val="24"/>
+        </w:rPr>
+        <w:t>neighbour</w:t>
+      </w:r>
+      <w:r>
+        <w:rPr>
+          <w:rFonts w:ascii="Avenir Next LT Pro" w:hAnsi="Avenir Next LT Pro"/>
+          <w:sz w:val="24"/>
+          <w:szCs w:val="24"/>
+        </w:rPr>
+        <w:t xml:space="preserve"> regressor</w:t>
+      </w:r>
+      <w:r>
+        <w:rPr>
+          <w:rFonts w:ascii="Avenir Next LT Pro" w:hAnsi="Avenir Next LT Pro"/>
+          <w:sz w:val="24"/>
+          <w:szCs w:val="24"/>
+        </w:rPr>
+        <w:t>.</w:t>
+      </w:r>
+      <w:r>
+        <w:rPr>
+          <w:rFonts w:ascii="Avenir Next LT Pro" w:hAnsi="Avenir Next LT Pro"/>
+          <w:sz w:val="24"/>
+          <w:szCs w:val="24"/>
+        </w:rPr>
+        <w:t xml:space="preserve"> While KNN is usually suited for classification problems, my aim for choosing this was to validate how well KNN performs for regression problems.</w:t>
+      </w:r>
+      <w:r>
+        <w:rPr>
+          <w:rFonts w:ascii="Avenir Next LT Pro" w:hAnsi="Avenir Next LT Pro"/>
+          <w:sz w:val="24"/>
+          <w:szCs w:val="24"/>
+        </w:rPr>
+        <w:t xml:space="preserve"> </w:t>
+      </w:r>
+      <w:r>
+        <w:rPr>
+          <w:rFonts w:ascii="Avenir Next LT Pro" w:hAnsi="Avenir Next LT Pro"/>
+          <w:sz w:val="24"/>
+          <w:szCs w:val="24"/>
+        </w:rPr>
+        <w:t>While</w:t>
+      </w:r>
+      <w:r>
+        <w:rPr>
+          <w:rFonts w:ascii="Avenir Next LT Pro" w:hAnsi="Avenir Next LT Pro"/>
+          <w:sz w:val="24"/>
+          <w:szCs w:val="24"/>
+        </w:rPr>
+        <w:t xml:space="preserve"> I was not even aware at first that KNN could be used as a regressor too. </w:t>
+      </w:r>
+      <w:r>
+        <w:rPr>
+          <w:rFonts w:ascii="Avenir Next LT Pro" w:hAnsi="Avenir Next LT Pro"/>
+          <w:sz w:val="24"/>
+          <w:szCs w:val="24"/>
+        </w:rPr>
+        <w:t>Therefore,</w:t>
+      </w:r>
+      <w:r>
+        <w:rPr>
+          <w:rFonts w:ascii="Avenir Next LT Pro" w:hAnsi="Avenir Next LT Pro"/>
+          <w:sz w:val="24"/>
+          <w:szCs w:val="24"/>
+        </w:rPr>
+        <w:t xml:space="preserve"> it my fourth choice of model for this problem. So far, </w:t>
+      </w:r>
+      <w:r>
+        <w:rPr>
+          <w:rFonts w:ascii="Avenir Next LT Pro" w:hAnsi="Avenir Next LT Pro"/>
+          <w:sz w:val="24"/>
+          <w:szCs w:val="24"/>
+        </w:rPr>
+        <w:t>only</w:t>
+      </w:r>
+      <w:r>
+        <w:rPr>
+          <w:rFonts w:ascii="Avenir Next LT Pro" w:hAnsi="Avenir Next LT Pro"/>
+          <w:sz w:val="24"/>
+          <w:szCs w:val="24"/>
+        </w:rPr>
+        <w:t xml:space="preserve"> Linear Regression performed well will very low RMSE value and a high accuracy. </w:t>
+      </w:r>
+      <w:r>
+        <w:rPr>
+          <w:rFonts w:ascii="Avenir Next LT Pro" w:hAnsi="Avenir Next LT Pro"/>
+          <w:sz w:val="24"/>
+          <w:szCs w:val="24"/>
+        </w:rPr>
+        <w:t>I assume KNN would also not perform that well.</w:t>
+      </w:r>
+    </w:p>
+    <w:p>
+      <w:pPr>
+        <w:keepNext/>
+        <w:spacing w:line="360" w:lineRule="auto"/>
+        <w:jc w:val="center"/>
+      </w:pPr>
+      <w:r>
+        <w:rPr>
+          <w:noProof/>
+        </w:rPr>
+        <w:drawing>
+          <wp:inline distT="0" distB="0" distL="0" distR="0" wp14:anchorId="751E9717" wp14:editId="72422E60">
+            <wp:extent cx="4236720" cy="1370458"/>
+            <wp:effectExtent l="0" t="0" r="0" b="1270"/>
+            <wp:docPr id="20" name="Picture 20" descr="Graphical user interface, application&#10;&#10;Description automatically generated"/>
+            <wp:cNvGraphicFramePr>
+              <a:graphicFrameLocks xmlns:a="http://schemas.openxmlformats.org/drawingml/2006/main" noChangeAspect="1"/>
+            </wp:cNvGraphicFramePr>
+            <a:graphic xmlns:a="http://schemas.openxmlformats.org/drawingml/2006/main">
+              <a:graphicData uri="http://schemas.openxmlformats.org/drawingml/2006/picture">
+                <pic:pic xmlns:pic="http://schemas.openxmlformats.org/drawingml/2006/picture">
+                  <pic:nvPicPr>
+                    <pic:cNvPr id="20" name="Picture 20" descr="Graphical user interface, application&#10;&#10;Description automatically generated"/>
+                    <pic:cNvPicPr/>
+                  </pic:nvPicPr>
+                  <pic:blipFill rotWithShape="1">
+                    <a:blip r:embed="rId26"/>
+                    <a:srcRect t="57208" r="35000" b="5413"/>
+                    <a:stretch/>
+                  </pic:blipFill>
+                  <pic:spPr bwMode="auto">
+                    <a:xfrm>
+                      <a:off x="0" y="0"/>
+                      <a:ext cx="4268188" cy="1380637"/>
+                    </a:xfrm>
+                    <a:prstGeom prst="rect">
+                      <a:avLst/>
+                    </a:prstGeom>
+                    <a:ln>
+                      <a:noFill/>
+                    </a:ln>
+                    <a:extLst>
+                      <a:ext uri="{53640926-AAD7-44D8-BBD7-CCE9431645EC}">
+                        <a14:shadowObscured xmlns:a14="http://schemas.microsoft.com/office/drawing/2010/main"/>
+                      </a:ext>
+                    </a:extLst>
+                  </pic:spPr>
+                </pic:pic>
+              </a:graphicData>
+            </a:graphic>
+          </wp:inline>
+        </w:drawing>
+      </w:r>
+    </w:p>
+    <w:p>
+      <w:pPr>
+        <w:pStyle w:val="Caption"/>
+        <w:jc w:val="center"/>
+        <w:rPr>
+          <w:rFonts w:ascii="Avenir Next LT Pro" w:hAnsi="Avenir Next LT Pro"/>
+          <w:sz w:val="24"/>
+          <w:szCs w:val="24"/>
+        </w:rPr>
+      </w:pPr>
+      <w:r>
+        <w:t>Fig.</w:t>
+      </w:r>
+      <w:r>
+        <w:t xml:space="preserve"> 4.</w:t>
+      </w:r>
+      <w:fldSimple w:instr=" SEQ Figure \* ARABIC ">
+        <w:r>
+          <w:rPr>
+            <w:noProof/>
+          </w:rPr>
+          <w:t>10</w:t>
+        </w:r>
+      </w:fldSimple>
+      <w:r>
+        <w:t>: KNN Regression Dataset Summary</w:t>
+      </w:r>
+    </w:p>
+    <w:p>
+      <w:pPr>
+        <w:spacing w:line="360" w:lineRule="auto"/>
+        <w:jc w:val="both"/>
+        <w:rPr>
+          <w:rFonts w:ascii="Avenir Next LT Pro" w:hAnsi="Avenir Next LT Pro"/>
+          <w:sz w:val="24"/>
+          <w:szCs w:val="24"/>
+        </w:rPr>
+      </w:pPr>
+      <w:r>
+        <w:rPr>
+          <w:rFonts w:ascii="Avenir Next LT Pro" w:hAnsi="Avenir Next LT Pro"/>
+          <w:sz w:val="24"/>
+          <w:szCs w:val="24"/>
+        </w:rPr>
+        <w:lastRenderedPageBreak/>
+        <w:t xml:space="preserve">For KNN, I split the data in testing and training </w:t>
+      </w:r>
+      <w:r>
+        <w:rPr>
+          <w:rFonts w:ascii="Avenir Next LT Pro" w:hAnsi="Avenir Next LT Pro"/>
+          <w:sz w:val="24"/>
+          <w:szCs w:val="24"/>
+        </w:rPr>
+        <w:t xml:space="preserve">with a 30-70 split. </w:t>
+      </w:r>
+      <w:r>
+        <w:rPr>
+          <w:rFonts w:ascii="Avenir Next LT Pro" w:hAnsi="Avenir Next LT Pro"/>
+          <w:sz w:val="24"/>
+          <w:szCs w:val="24"/>
+        </w:rPr>
+        <w:t xml:space="preserve">There were many </w:t>
+      </w:r>
+      <w:r>
+        <w:rPr>
+          <w:rFonts w:ascii="Avenir Next LT Pro" w:hAnsi="Avenir Next LT Pro"/>
+          <w:sz w:val="24"/>
+          <w:szCs w:val="24"/>
+        </w:rPr>
+        <w:t xml:space="preserve">columns in the dataset </w:t>
+      </w:r>
+      <w:r>
+        <w:rPr>
+          <w:rFonts w:ascii="Avenir Next LT Pro" w:hAnsi="Avenir Next LT Pro"/>
+          <w:sz w:val="24"/>
+          <w:szCs w:val="24"/>
+        </w:rPr>
+        <w:t>which were not numeric and were giving me error</w:t>
+      </w:r>
+      <w:r>
+        <w:rPr>
+          <w:rFonts w:ascii="Avenir Next LT Pro" w:hAnsi="Avenir Next LT Pro"/>
+          <w:sz w:val="24"/>
+          <w:szCs w:val="24"/>
+        </w:rPr>
+        <w:t xml:space="preserve"> while </w:t>
+      </w:r>
+      <w:r>
+        <w:rPr>
+          <w:rFonts w:ascii="Avenir Next LT Pro" w:hAnsi="Avenir Next LT Pro"/>
+          <w:sz w:val="24"/>
+          <w:szCs w:val="24"/>
+        </w:rPr>
+        <w:t>building the mode</w:t>
+      </w:r>
+      <w:r>
+        <w:rPr>
+          <w:rFonts w:ascii="Avenir Next LT Pro" w:hAnsi="Avenir Next LT Pro"/>
+          <w:sz w:val="24"/>
+          <w:szCs w:val="24"/>
+        </w:rPr>
+        <w:t>l.</w:t>
+      </w:r>
+      <w:r>
+        <w:rPr>
+          <w:rFonts w:ascii="Avenir Next LT Pro" w:hAnsi="Avenir Next LT Pro"/>
+          <w:sz w:val="24"/>
+          <w:szCs w:val="24"/>
+        </w:rPr>
+        <w:t xml:space="preserve"> After performing the </w:t>
+      </w:r>
+      <w:r>
+        <w:rPr>
+          <w:rFonts w:ascii="Avenir Next LT Pro" w:hAnsi="Avenir Next LT Pro"/>
+          <w:sz w:val="24"/>
+          <w:szCs w:val="24"/>
+        </w:rPr>
+        <w:t>pre-processing,</w:t>
+      </w:r>
+      <w:r>
+        <w:rPr>
+          <w:rFonts w:ascii="Avenir Next LT Pro" w:hAnsi="Avenir Next LT Pro"/>
+          <w:sz w:val="24"/>
+          <w:szCs w:val="24"/>
+        </w:rPr>
+        <w:t xml:space="preserve"> I did not get those errors again. Also, outlier removal helped with the performance of the model.</w:t>
+      </w:r>
+    </w:p>
+    <w:p>
+      <w:pPr>
+        <w:spacing w:line="360" w:lineRule="auto"/>
+        <w:rPr>
+          <w:rFonts w:ascii="Avenir Next LT Pro" w:hAnsi="Avenir Next LT Pro"/>
+          <w:sz w:val="24"/>
+          <w:szCs w:val="24"/>
+        </w:rPr>
+      </w:pPr>
+      <w:r>
+        <w:rPr>
+          <w:rFonts w:ascii="Avenir Next LT Pro" w:hAnsi="Avenir Next LT Pro"/>
+          <w:noProof/>
+          <w:sz w:val="24"/>
+          <w:szCs w:val="24"/>
+        </w:rPr>
+        <w:drawing>
+          <wp:inline distT="0" distB="0" distL="0" distR="0" wp14:anchorId="0BED1714" wp14:editId="2061DC18">
+            <wp:extent cx="5943600" cy="1254125"/>
+            <wp:effectExtent l="0" t="0" r="0" b="3175"/>
+            <wp:docPr id="21" name="Picture 21" descr="A screenshot of a computer&#10;&#10;Description automatically generated with low confidence"/>
+            <wp:cNvGraphicFramePr>
+              <a:graphicFrameLocks xmlns:a="http://schemas.openxmlformats.org/drawingml/2006/main" noChangeAspect="1"/>
+            </wp:cNvGraphicFramePr>
+            <a:graphic xmlns:a="http://schemas.openxmlformats.org/drawingml/2006/main">
+              <a:graphicData uri="http://schemas.openxmlformats.org/drawingml/2006/picture">
+                <pic:pic xmlns:pic="http://schemas.openxmlformats.org/drawingml/2006/picture">
+                  <pic:nvPicPr>
+                    <pic:cNvPr id="21" name="Picture 21" descr="A screenshot of a computer&#10;&#10;Description automatically generated with low confidence"/>
+                    <pic:cNvPicPr/>
+                  </pic:nvPicPr>
+                  <pic:blipFill>
+                    <a:blip r:embed="rId27"/>
+                    <a:stretch>
+                      <a:fillRect/>
+                    </a:stretch>
+                  </pic:blipFill>
+                  <pic:spPr>
+                    <a:xfrm>
+                      <a:off x="0" y="0"/>
+                      <a:ext cx="5943600" cy="1254125"/>
+                    </a:xfrm>
+                    <a:prstGeom prst="rect">
+                      <a:avLst/>
+                    </a:prstGeom>
+                  </pic:spPr>
+                </pic:pic>
+              </a:graphicData>
+            </a:graphic>
+          </wp:inline>
+        </w:drawing>
+      </w:r>
+    </w:p>
+    <w:p>
+      <w:pPr>
+        <w:spacing w:line="360" w:lineRule="auto"/>
+        <w:rPr>
+          <w:rFonts w:ascii="Avenir Next LT Pro" w:hAnsi="Avenir Next LT Pro"/>
+          <w:sz w:val="24"/>
+          <w:szCs w:val="24"/>
+        </w:rPr>
+      </w:pPr>
+    </w:p>
+    <w:p>
+      <w:pPr>
+        <w:spacing w:line="360" w:lineRule="auto"/>
+        <w:rPr>
+          <w:rFonts w:ascii="Avenir Next LT Pro" w:hAnsi="Avenir Next LT Pro"/>
+          <w:sz w:val="24"/>
+          <w:szCs w:val="24"/>
+        </w:rPr>
+      </w:pPr>
+    </w:p>
+    <w:p>
+      <w:pPr>
+        <w:spacing w:line="360" w:lineRule="auto"/>
+        <w:rPr>
+          <w:rFonts w:ascii="Avenir Next LT Pro" w:hAnsi="Avenir Next LT Pro"/>
+          <w:sz w:val="24"/>
+          <w:szCs w:val="24"/>
+        </w:rPr>
+      </w:pPr>
+    </w:p>
+    <w:p>
+      <w:pPr>
+        <w:spacing w:line="360" w:lineRule="auto"/>
+        <w:rPr>
+          <w:rFonts w:ascii="Avenir Next LT Pro" w:hAnsi="Avenir Next LT Pro"/>
+          <w:sz w:val="24"/>
+          <w:szCs w:val="24"/>
+        </w:rPr>
+      </w:pPr>
+    </w:p>
+    <w:p>
+      <w:pPr>
+        <w:spacing w:line="360" w:lineRule="auto"/>
+        <w:rPr>
+          <w:rFonts w:ascii="Avenir Next LT Pro" w:hAnsi="Avenir Next LT Pro"/>
+          <w:sz w:val="24"/>
+          <w:szCs w:val="24"/>
+        </w:rPr>
+      </w:pPr>
+    </w:p>
+    <w:p>
+      <w:pPr>
+        <w:spacing w:line="360" w:lineRule="auto"/>
+        <w:rPr>
+          <w:rFonts w:ascii="Avenir Next LT Pro" w:hAnsi="Avenir Next LT Pro"/>
+          <w:sz w:val="24"/>
+          <w:szCs w:val="24"/>
+        </w:rPr>
+      </w:pPr>
+    </w:p>
+    <w:p>
+      <w:pPr>
+        <w:spacing w:line="360" w:lineRule="auto"/>
+        <w:rPr>
+          <w:rFonts w:ascii="Avenir Next LT Pro" w:hAnsi="Avenir Next LT Pro"/>
+          <w:sz w:val="24"/>
+          <w:szCs w:val="24"/>
+        </w:rPr>
+      </w:pPr>
+    </w:p>
+    <w:p>
+      <w:pPr>
+        <w:spacing w:line="360" w:lineRule="auto"/>
+        <w:rPr>
+          <w:rFonts w:ascii="Avenir Next LT Pro" w:hAnsi="Avenir Next LT Pro"/>
+          <w:sz w:val="24"/>
+          <w:szCs w:val="24"/>
+        </w:rPr>
+      </w:pPr>
+    </w:p>
+    <w:p>
+      <w:pPr>
+        <w:spacing w:line="360" w:lineRule="auto"/>
+        <w:rPr>
+          <w:rFonts w:ascii="Avenir Next LT Pro" w:hAnsi="Avenir Next LT Pro"/>
+          <w:sz w:val="24"/>
+          <w:szCs w:val="24"/>
+        </w:rPr>
+      </w:pPr>
+    </w:p>
+    <w:p>
+      <w:pPr>
+        <w:spacing w:line="360" w:lineRule="auto"/>
+        <w:rPr>
+          <w:rFonts w:ascii="Avenir Next LT Pro" w:hAnsi="Avenir Next LT Pro"/>
+          <w:sz w:val="24"/>
+          <w:szCs w:val="24"/>
+        </w:rPr>
+      </w:pPr>
+    </w:p>
+    <w:p>
+      <w:pPr>
+        <w:spacing w:line="360" w:lineRule="auto"/>
+        <w:rPr>
+          <w:rFonts w:ascii="Avenir Next LT Pro" w:hAnsi="Avenir Next LT Pro"/>
+          <w:sz w:val="24"/>
+          <w:szCs w:val="24"/>
+        </w:rPr>
+      </w:pPr>
+    </w:p>
+    <w:p>
+      <w:pPr>
+        <w:spacing w:line="360" w:lineRule="auto"/>
+        <w:rPr>
+          <w:rFonts w:ascii="Avenir Next LT Pro" w:hAnsi="Avenir Next LT Pro"/>
+          <w:sz w:val="24"/>
+          <w:szCs w:val="24"/>
+        </w:rPr>
+      </w:pPr>
+    </w:p>
+    <w:p>
+      <w:pPr>
+        <w:spacing w:line="360" w:lineRule="auto"/>
+        <w:rPr>
+          <w:rFonts w:ascii="Avenir Next LT Pro" w:hAnsi="Avenir Next LT Pro"/>
+          <w:sz w:val="24"/>
+          <w:szCs w:val="24"/>
+        </w:rPr>
+      </w:pPr>
+    </w:p>
+    <w:p>
+      <w:pPr>
+        <w:spacing w:line="360" w:lineRule="auto"/>
+        <w:rPr>
+          <w:rFonts w:ascii="Avenir Next LT Pro" w:hAnsi="Avenir Next LT Pro"/>
+          <w:sz w:val="24"/>
+          <w:szCs w:val="24"/>
+        </w:rPr>
+      </w:pPr>
+    </w:p>
+    <w:p>
+      <w:pPr>
+        <w:pStyle w:val="ListParagraph"/>
+        <w:numPr>
+          <w:ilvl w:val="0"/>
+          <w:numId w:val="8"/>
+        </w:numPr>
+        <w:spacing w:line="360" w:lineRule="auto"/>
+        <w:jc w:val="center"/>
         <w:rPr>
           <w:rFonts w:ascii="Avenir Next LT Pro" w:hAnsi="Avenir Next LT Pro"/>
           <w:sz w:val="40"/>
           <w:szCs w:val="40"/>
         </w:rPr>
       </w:pPr>
-    </w:p>
-    <w:p>
-      <w:pPr>
-        <w:spacing w:line="360" w:lineRule="auto"/>
+      <w:r>
         <w:rPr>
           <w:rFonts w:ascii="Avenir Next LT Pro" w:hAnsi="Avenir Next LT Pro"/>
           <w:sz w:val="40"/>
           <w:szCs w:val="40"/>
         </w:rPr>
-      </w:pPr>
-    </w:p>
-    <w:p>
-      <w:pPr>
-        <w:spacing w:line="360" w:lineRule="auto"/>
+        <w:lastRenderedPageBreak/>
+        <w:t xml:space="preserve"> </w:t>
+      </w:r>
+      <w:r>
         <w:rPr>
           <w:rFonts w:ascii="Avenir Next LT Pro" w:hAnsi="Avenir Next LT Pro"/>
           <w:sz w:val="40"/>
           <w:szCs w:val="40"/>
         </w:rPr>
-      </w:pPr>
-    </w:p>
-    <w:p>
-      <w:pPr>
-        <w:spacing w:line="360" w:lineRule="auto"/>
+        <w:t>Conclusion and Discussion</w:t>
+      </w:r>
+    </w:p>
+    <w:p>
+      <w:pPr>
+        <w:spacing w:line="360" w:lineRule="auto"/>
+        <w:jc w:val="both"/>
+        <w:rPr>
+          <w:rFonts w:ascii="Avenir Next LT Pro" w:hAnsi="Avenir Next LT Pro"/>
+          <w:sz w:val="24"/>
+          <w:szCs w:val="24"/>
+        </w:rPr>
+      </w:pPr>
+      <w:r>
+        <w:rPr>
+          <w:rFonts w:ascii="Avenir Next LT Pro" w:hAnsi="Avenir Next LT Pro"/>
+          <w:sz w:val="24"/>
+          <w:szCs w:val="24"/>
+        </w:rPr>
+        <w:t xml:space="preserve">To conclude, the primary aim of the project was to apply the concepts of Data Analytics </w:t>
+      </w:r>
+      <w:r>
+        <w:rPr>
+          <w:rFonts w:ascii="Avenir Next LT Pro" w:hAnsi="Avenir Next LT Pro"/>
+          <w:sz w:val="24"/>
+          <w:szCs w:val="24"/>
+        </w:rPr>
+        <w:t>to identify if Weather has any impact on the EMS response times.</w:t>
+      </w:r>
+      <w:r>
+        <w:rPr>
+          <w:rFonts w:ascii="Avenir Next LT Pro" w:hAnsi="Avenir Next LT Pro"/>
+          <w:sz w:val="24"/>
+          <w:szCs w:val="24"/>
+        </w:rPr>
+        <w:t xml:space="preserve"> The following conclusion can be drawn from the work done as part of this project.</w:t>
+      </w:r>
+    </w:p>
+    <w:p>
+      <w:pPr>
+        <w:numPr>
+          <w:ilvl w:val="0"/>
+          <w:numId w:val="13"/>
+        </w:numPr>
+        <w:tabs>
+          <w:tab w:val="num" w:pos="720"/>
+        </w:tabs>
+        <w:spacing w:line="360" w:lineRule="auto"/>
+        <w:jc w:val="both"/>
+        <w:rPr>
+          <w:rFonts w:ascii="Avenir Next LT Pro" w:hAnsi="Avenir Next LT Pro"/>
+          <w:sz w:val="24"/>
+          <w:szCs w:val="24"/>
+        </w:rPr>
+      </w:pPr>
+      <w:r>
+        <w:rPr>
+          <w:rFonts w:ascii="Avenir Next LT Pro" w:hAnsi="Avenir Next LT Pro"/>
+          <w:sz w:val="24"/>
+          <w:szCs w:val="24"/>
+          <w:lang w:val="en-US"/>
+        </w:rPr>
+        <w:t>Weather data and EMS response times are not entirely co-related, meaning it does not assert the initial hypothesis I have made that weather has impact on the ambulance response time.</w:t>
+      </w:r>
+    </w:p>
+    <w:p>
+      <w:pPr>
+        <w:numPr>
+          <w:ilvl w:val="0"/>
+          <w:numId w:val="13"/>
+        </w:numPr>
+        <w:tabs>
+          <w:tab w:val="num" w:pos="720"/>
+        </w:tabs>
+        <w:spacing w:line="360" w:lineRule="auto"/>
+        <w:jc w:val="both"/>
+        <w:rPr>
+          <w:rFonts w:ascii="Avenir Next LT Pro" w:hAnsi="Avenir Next LT Pro"/>
+          <w:sz w:val="24"/>
+          <w:szCs w:val="24"/>
+        </w:rPr>
+      </w:pPr>
+      <w:r>
+        <w:rPr>
+          <w:rFonts w:ascii="Avenir Next LT Pro" w:hAnsi="Avenir Next LT Pro"/>
+          <w:sz w:val="24"/>
+          <w:szCs w:val="24"/>
+          <w:lang w:val="en-US"/>
+        </w:rPr>
+        <w:t>As part of preprocessing:</w:t>
+      </w:r>
+    </w:p>
+    <w:p>
+      <w:pPr>
+        <w:numPr>
+          <w:ilvl w:val="1"/>
+          <w:numId w:val="13"/>
+        </w:numPr>
+        <w:spacing w:line="360" w:lineRule="auto"/>
+        <w:jc w:val="both"/>
+        <w:rPr>
+          <w:rFonts w:ascii="Avenir Next LT Pro" w:hAnsi="Avenir Next LT Pro"/>
+          <w:sz w:val="24"/>
+          <w:szCs w:val="24"/>
+        </w:rPr>
+      </w:pPr>
+      <w:r>
+        <w:rPr>
+          <w:rFonts w:ascii="Avenir Next LT Pro" w:hAnsi="Avenir Next LT Pro"/>
+          <w:sz w:val="24"/>
+          <w:szCs w:val="24"/>
+          <w:lang w:val="en-US"/>
+        </w:rPr>
+        <w:t>Removed about 0.22M outliers from the Weather and EMS dataset.</w:t>
+      </w:r>
+    </w:p>
+    <w:p>
+      <w:pPr>
+        <w:numPr>
+          <w:ilvl w:val="1"/>
+          <w:numId w:val="13"/>
+        </w:numPr>
+        <w:spacing w:line="360" w:lineRule="auto"/>
+        <w:jc w:val="both"/>
+        <w:rPr>
+          <w:rFonts w:ascii="Avenir Next LT Pro" w:hAnsi="Avenir Next LT Pro"/>
+          <w:sz w:val="24"/>
+          <w:szCs w:val="24"/>
+        </w:rPr>
+      </w:pPr>
+      <w:r>
+        <w:rPr>
+          <w:rFonts w:ascii="Avenir Next LT Pro" w:hAnsi="Avenir Next LT Pro"/>
+          <w:sz w:val="24"/>
+          <w:szCs w:val="24"/>
+          <w:lang w:val="en-US"/>
+        </w:rPr>
+        <w:t>Removed about 3.7M rows with N/A values from EMS dataset.</w:t>
+      </w:r>
+    </w:p>
+    <w:p>
+      <w:pPr>
+        <w:numPr>
+          <w:ilvl w:val="1"/>
+          <w:numId w:val="13"/>
+        </w:numPr>
+        <w:spacing w:line="360" w:lineRule="auto"/>
+        <w:jc w:val="both"/>
+        <w:rPr>
+          <w:rFonts w:ascii="Avenir Next LT Pro" w:hAnsi="Avenir Next LT Pro"/>
+          <w:sz w:val="24"/>
+          <w:szCs w:val="24"/>
+        </w:rPr>
+      </w:pPr>
+      <w:r>
+        <w:rPr>
+          <w:rFonts w:ascii="Avenir Next LT Pro" w:hAnsi="Avenir Next LT Pro"/>
+          <w:sz w:val="24"/>
+          <w:szCs w:val="24"/>
+          <w:lang w:val="en-US"/>
+        </w:rPr>
+        <w:t>Removed 3 columns from Weather dataset as they had majority of N/A values.</w:t>
+      </w:r>
+    </w:p>
+    <w:p>
+      <w:pPr>
+        <w:numPr>
+          <w:ilvl w:val="1"/>
+          <w:numId w:val="13"/>
+        </w:numPr>
+        <w:spacing w:line="360" w:lineRule="auto"/>
+        <w:jc w:val="both"/>
+        <w:rPr>
+          <w:rFonts w:ascii="Avenir Next LT Pro" w:hAnsi="Avenir Next LT Pro"/>
+          <w:sz w:val="24"/>
+          <w:szCs w:val="24"/>
+        </w:rPr>
+      </w:pPr>
+      <w:r>
+        <w:rPr>
+          <w:rFonts w:ascii="Avenir Next LT Pro" w:hAnsi="Avenir Next LT Pro"/>
+          <w:sz w:val="24"/>
+          <w:szCs w:val="24"/>
+          <w:lang w:val="en-US"/>
+        </w:rPr>
+        <w:t>Converted Date Format &amp; String to numbers.</w:t>
+      </w:r>
+    </w:p>
+    <w:p>
+      <w:pPr>
+        <w:numPr>
+          <w:ilvl w:val="0"/>
+          <w:numId w:val="13"/>
+        </w:numPr>
+        <w:tabs>
+          <w:tab w:val="num" w:pos="720"/>
+        </w:tabs>
+        <w:spacing w:line="360" w:lineRule="auto"/>
+        <w:jc w:val="both"/>
+        <w:rPr>
+          <w:rFonts w:ascii="Avenir Next LT Pro" w:hAnsi="Avenir Next LT Pro"/>
+          <w:sz w:val="24"/>
+          <w:szCs w:val="24"/>
+        </w:rPr>
+      </w:pPr>
+      <w:r>
+        <w:rPr>
+          <w:rFonts w:ascii="Avenir Next LT Pro" w:hAnsi="Avenir Next LT Pro"/>
+          <w:sz w:val="24"/>
+          <w:szCs w:val="24"/>
+          <w:lang w:val="en-US"/>
+        </w:rPr>
+        <w:t>All the four regression models namely, Linear Regression, SVM, Random Forest, and KNN were built on the same dataset and evaluated basis their accuracy, root mean square error, deviation from the actual expected result, and other evaluation techniques.</w:t>
+      </w:r>
+    </w:p>
+    <w:p>
+      <w:pPr>
+        <w:numPr>
+          <w:ilvl w:val="0"/>
+          <w:numId w:val="13"/>
+        </w:numPr>
+        <w:tabs>
+          <w:tab w:val="num" w:pos="720"/>
+        </w:tabs>
+        <w:spacing w:line="360" w:lineRule="auto"/>
+        <w:jc w:val="both"/>
+        <w:rPr>
+          <w:rFonts w:ascii="Avenir Next LT Pro" w:hAnsi="Avenir Next LT Pro"/>
+          <w:sz w:val="24"/>
+          <w:szCs w:val="24"/>
+        </w:rPr>
+      </w:pPr>
+      <w:r>
+        <w:rPr>
+          <w:rFonts w:ascii="Avenir Next LT Pro" w:hAnsi="Avenir Next LT Pro"/>
+          <w:sz w:val="24"/>
+          <w:szCs w:val="24"/>
+          <w:lang w:val="en-US"/>
+        </w:rPr>
+        <w:t>Linear Regression had the highest accuracy and least mean square error amongst other 4 models which means that it is best suited to predict ambulance response times for our problem.</w:t>
+      </w:r>
+    </w:p>
+    <w:p>
+      <w:pPr>
+        <w:numPr>
+          <w:ilvl w:val="0"/>
+          <w:numId w:val="13"/>
+        </w:numPr>
+        <w:tabs>
+          <w:tab w:val="num" w:pos="720"/>
+        </w:tabs>
+        <w:spacing w:line="360" w:lineRule="auto"/>
+        <w:jc w:val="both"/>
+        <w:rPr>
+          <w:rFonts w:ascii="Avenir Next LT Pro" w:hAnsi="Avenir Next LT Pro"/>
+          <w:sz w:val="24"/>
+          <w:szCs w:val="24"/>
+        </w:rPr>
+      </w:pPr>
+      <w:r>
+        <w:rPr>
+          <w:rFonts w:ascii="Avenir Next LT Pro" w:hAnsi="Avenir Next LT Pro"/>
+          <w:sz w:val="24"/>
+          <w:szCs w:val="24"/>
+          <w:lang w:val="en-US"/>
+        </w:rPr>
+        <w:t>Hyper tuning turned out to be an essential tool to optimize model parameters and maximize the performances of all the four models.</w:t>
+      </w:r>
+    </w:p>
+    <w:p>
+      <w:pPr>
+        <w:numPr>
+          <w:ilvl w:val="0"/>
+          <w:numId w:val="13"/>
+        </w:numPr>
+        <w:tabs>
+          <w:tab w:val="num" w:pos="720"/>
+        </w:tabs>
+        <w:spacing w:line="360" w:lineRule="auto"/>
+        <w:jc w:val="both"/>
+        <w:rPr>
+          <w:rFonts w:ascii="Avenir Next LT Pro" w:hAnsi="Avenir Next LT Pro"/>
+          <w:sz w:val="24"/>
+          <w:szCs w:val="24"/>
+        </w:rPr>
+      </w:pPr>
+      <w:r>
+        <w:rPr>
+          <w:rFonts w:ascii="Avenir Next LT Pro" w:hAnsi="Avenir Next LT Pro"/>
+          <w:sz w:val="24"/>
+          <w:szCs w:val="24"/>
+          <w:lang w:val="en-US"/>
+        </w:rPr>
+        <w:t xml:space="preserve">The aim of the project was to analyze the impact of Weather on EMS response times using the concepts taught by Prof. </w:t>
+      </w:r>
+      <w:proofErr w:type="spellStart"/>
+      <w:r>
+        <w:rPr>
+          <w:rFonts w:ascii="Avenir Next LT Pro" w:hAnsi="Avenir Next LT Pro"/>
+          <w:sz w:val="24"/>
+          <w:szCs w:val="24"/>
+          <w:lang w:val="en-US"/>
+        </w:rPr>
+        <w:t>Thilanka</w:t>
+      </w:r>
+      <w:proofErr w:type="spellEnd"/>
+      <w:r>
+        <w:rPr>
+          <w:rFonts w:ascii="Avenir Next LT Pro" w:hAnsi="Avenir Next LT Pro"/>
+          <w:sz w:val="24"/>
+          <w:szCs w:val="24"/>
+          <w:lang w:val="en-US"/>
+        </w:rPr>
+        <w:t xml:space="preserve"> </w:t>
+      </w:r>
+      <w:proofErr w:type="spellStart"/>
+      <w:r>
+        <w:rPr>
+          <w:rFonts w:ascii="Avenir Next LT Pro" w:hAnsi="Avenir Next LT Pro"/>
+          <w:sz w:val="24"/>
+          <w:szCs w:val="24"/>
+          <w:lang w:val="en-US"/>
+        </w:rPr>
+        <w:t>Munasinghe</w:t>
+      </w:r>
+      <w:proofErr w:type="spellEnd"/>
+      <w:r>
+        <w:rPr>
+          <w:rFonts w:ascii="Avenir Next LT Pro" w:hAnsi="Avenir Next LT Pro"/>
+          <w:sz w:val="24"/>
+          <w:szCs w:val="24"/>
+          <w:lang w:val="en-US"/>
+        </w:rPr>
+        <w:t xml:space="preserve"> in his Data Analytics class.</w:t>
+      </w:r>
+    </w:p>
+    <w:p>
+      <w:pPr>
+        <w:pStyle w:val="ListParagraph"/>
+        <w:numPr>
+          <w:ilvl w:val="0"/>
+          <w:numId w:val="8"/>
+        </w:numPr>
+        <w:spacing w:line="360" w:lineRule="auto"/>
+        <w:jc w:val="center"/>
         <w:rPr>
           <w:rFonts w:ascii="Avenir Next LT Pro" w:hAnsi="Avenir Next LT Pro"/>
           <w:sz w:val="40"/>
           <w:szCs w:val="40"/>
         </w:rPr>
       </w:pPr>
-    </w:p>
-    <w:p>
-      <w:pPr>
-        <w:spacing w:line="360" w:lineRule="auto"/>
+      <w:r>
         <w:rPr>
           <w:rFonts w:ascii="Avenir Next LT Pro" w:hAnsi="Avenir Next LT Pro"/>
           <w:sz w:val="40"/>
           <w:szCs w:val="40"/>
         </w:rPr>
-      </w:pPr>
-    </w:p>
-    <w:p>
-      <w:pPr>
-        <w:spacing w:line="360" w:lineRule="auto"/>
+        <w:lastRenderedPageBreak/>
+        <w:t xml:space="preserve"> </w:t>
+      </w:r>
+      <w:r>
         <w:rPr>
           <w:rFonts w:ascii="Avenir Next LT Pro" w:hAnsi="Avenir Next LT Pro"/>
           <w:sz w:val="40"/>
           <w:szCs w:val="40"/>
         </w:rPr>
-      </w:pPr>
-    </w:p>
-    <w:p>
-      <w:pPr>
-        <w:spacing w:line="360" w:lineRule="auto"/>
-        <w:rPr>
-          <w:rFonts w:ascii="Avenir Next LT Pro" w:hAnsi="Avenir Next LT Pro"/>
-          <w:sz w:val="40"/>
-          <w:szCs w:val="40"/>
-        </w:rPr>
-      </w:pPr>
-    </w:p>
-    <w:p>
-      <w:pPr>
-        <w:spacing w:line="360" w:lineRule="auto"/>
-        <w:rPr>
-          <w:rFonts w:ascii="Avenir Next LT Pro" w:hAnsi="Avenir Next LT Pro"/>
-          <w:sz w:val="40"/>
-          <w:szCs w:val="40"/>
-        </w:rPr>
-      </w:pPr>
-    </w:p>
-    <w:p>
-      <w:pPr>
-        <w:spacing w:line="360" w:lineRule="auto"/>
-        <w:rPr>
-          <w:rFonts w:ascii="Avenir Next LT Pro" w:hAnsi="Avenir Next LT Pro"/>
-          <w:sz w:val="40"/>
-          <w:szCs w:val="40"/>
-        </w:rPr>
-      </w:pPr>
-    </w:p>
-    <w:p>
-      <w:pPr>
-        <w:spacing w:line="360" w:lineRule="auto"/>
-        <w:rPr>
-          <w:rFonts w:ascii="Avenir Next LT Pro" w:hAnsi="Avenir Next LT Pro"/>
-          <w:sz w:val="40"/>
-          <w:szCs w:val="40"/>
-        </w:rPr>
-      </w:pPr>
-    </w:p>
-    <w:p>
-      <w:pPr>
-        <w:spacing w:line="360" w:lineRule="auto"/>
-        <w:jc w:val="center"/>
-        <w:rPr>
-          <w:rFonts w:ascii="Avenir Next LT Pro" w:hAnsi="Avenir Next LT Pro"/>
-          <w:sz w:val="40"/>
-          <w:szCs w:val="40"/>
-        </w:rPr>
-      </w:pPr>
-      <w:r>
-        <w:rPr>
-          <w:rFonts w:ascii="Avenir Next LT Pro" w:hAnsi="Avenir Next LT Pro"/>
-          <w:sz w:val="40"/>
-          <w:szCs w:val="40"/>
-        </w:rPr>
-        <w:lastRenderedPageBreak/>
-        <w:t>Conclusion and Discussion</w:t>
-      </w:r>
-    </w:p>
-    <w:p>
-      <w:pPr>
-        <w:spacing w:line="360" w:lineRule="auto"/>
-        <w:jc w:val="center"/>
-        <w:rPr>
-          <w:rFonts w:ascii="Avenir Next LT Pro" w:hAnsi="Avenir Next LT Pro"/>
-          <w:sz w:val="40"/>
-          <w:szCs w:val="40"/>
-        </w:rPr>
-      </w:pPr>
-    </w:p>
-    <w:p>
-      <w:pPr>
-        <w:spacing w:line="360" w:lineRule="auto"/>
-        <w:jc w:val="center"/>
-        <w:rPr>
-          <w:rFonts w:ascii="Avenir Next LT Pro" w:hAnsi="Avenir Next LT Pro"/>
-          <w:sz w:val="40"/>
-          <w:szCs w:val="40"/>
-        </w:rPr>
-      </w:pPr>
-    </w:p>
-    <w:p>
-      <w:pPr>
-        <w:spacing w:line="360" w:lineRule="auto"/>
-        <w:jc w:val="center"/>
-        <w:rPr>
-          <w:rFonts w:ascii="Avenir Next LT Pro" w:hAnsi="Avenir Next LT Pro"/>
-          <w:sz w:val="40"/>
-          <w:szCs w:val="40"/>
-        </w:rPr>
-      </w:pPr>
-    </w:p>
-    <w:p>
-      <w:pPr>
-        <w:spacing w:line="360" w:lineRule="auto"/>
-        <w:jc w:val="center"/>
-        <w:rPr>
-          <w:rFonts w:ascii="Avenir Next LT Pro" w:hAnsi="Avenir Next LT Pro"/>
-          <w:sz w:val="40"/>
-          <w:szCs w:val="40"/>
-        </w:rPr>
-      </w:pPr>
-    </w:p>
-    <w:p>
-      <w:pPr>
-        <w:spacing w:line="360" w:lineRule="auto"/>
-        <w:jc w:val="center"/>
-        <w:rPr>
-          <w:rFonts w:ascii="Avenir Next LT Pro" w:hAnsi="Avenir Next LT Pro"/>
-          <w:sz w:val="40"/>
-          <w:szCs w:val="40"/>
-        </w:rPr>
-      </w:pPr>
-    </w:p>
-    <w:p>
-      <w:pPr>
-        <w:spacing w:line="360" w:lineRule="auto"/>
-        <w:jc w:val="center"/>
-        <w:rPr>
-          <w:rFonts w:ascii="Avenir Next LT Pro" w:hAnsi="Avenir Next LT Pro"/>
-          <w:sz w:val="40"/>
-          <w:szCs w:val="40"/>
-        </w:rPr>
-      </w:pPr>
-    </w:p>
-    <w:p>
-      <w:pPr>
-        <w:spacing w:line="360" w:lineRule="auto"/>
-        <w:jc w:val="center"/>
-        <w:rPr>
-          <w:rFonts w:ascii="Avenir Next LT Pro" w:hAnsi="Avenir Next LT Pro"/>
-          <w:sz w:val="40"/>
-          <w:szCs w:val="40"/>
-        </w:rPr>
-      </w:pPr>
-    </w:p>
-    <w:p>
-      <w:pPr>
-        <w:spacing w:line="360" w:lineRule="auto"/>
-        <w:jc w:val="center"/>
-        <w:rPr>
-          <w:rFonts w:ascii="Avenir Next LT Pro" w:hAnsi="Avenir Next LT Pro"/>
-          <w:sz w:val="40"/>
-          <w:szCs w:val="40"/>
-        </w:rPr>
-      </w:pPr>
-    </w:p>
-    <w:p>
-      <w:pPr>
-        <w:spacing w:line="360" w:lineRule="auto"/>
-        <w:jc w:val="center"/>
-        <w:rPr>
-          <w:rFonts w:ascii="Avenir Next LT Pro" w:hAnsi="Avenir Next LT Pro"/>
-          <w:sz w:val="40"/>
-          <w:szCs w:val="40"/>
-        </w:rPr>
-      </w:pPr>
-    </w:p>
-    <w:p>
-      <w:pPr>
-        <w:spacing w:line="360" w:lineRule="auto"/>
-        <w:jc w:val="center"/>
-        <w:rPr>
-          <w:rFonts w:ascii="Avenir Next LT Pro" w:hAnsi="Avenir Next LT Pro"/>
-          <w:sz w:val="40"/>
-          <w:szCs w:val="40"/>
-        </w:rPr>
-      </w:pPr>
-    </w:p>
-    <w:p>
-      <w:pPr>
-        <w:spacing w:line="360" w:lineRule="auto"/>
-        <w:jc w:val="center"/>
-        <w:rPr>
-          <w:rFonts w:ascii="Avenir Next LT Pro" w:hAnsi="Avenir Next LT Pro"/>
-          <w:sz w:val="40"/>
-          <w:szCs w:val="40"/>
-        </w:rPr>
-      </w:pPr>
-    </w:p>
-    <w:p>
-      <w:pPr>
-        <w:spacing w:line="360" w:lineRule="auto"/>
-        <w:jc w:val="center"/>
-        <w:rPr>
-          <w:rFonts w:ascii="Avenir Next LT Pro" w:hAnsi="Avenir Next LT Pro"/>
-          <w:sz w:val="40"/>
-          <w:szCs w:val="40"/>
-        </w:rPr>
-      </w:pPr>
-    </w:p>
-    <w:p>
-      <w:pPr>
-        <w:spacing w:line="360" w:lineRule="auto"/>
-        <w:jc w:val="center"/>
-        <w:rPr>
-          <w:rFonts w:ascii="Avenir Next LT Pro" w:hAnsi="Avenir Next LT Pro"/>
-          <w:sz w:val="40"/>
-          <w:szCs w:val="40"/>
-        </w:rPr>
-      </w:pPr>
-    </w:p>
-    <w:p>
-      <w:pPr>
-        <w:spacing w:line="360" w:lineRule="auto"/>
-        <w:jc w:val="center"/>
-        <w:rPr>
-          <w:rFonts w:ascii="Avenir Next LT Pro" w:hAnsi="Avenir Next LT Pro"/>
-          <w:sz w:val="40"/>
-          <w:szCs w:val="40"/>
-        </w:rPr>
-      </w:pPr>
-    </w:p>
-    <w:p>
-      <w:pPr>
-        <w:spacing w:line="360" w:lineRule="auto"/>
-        <w:jc w:val="center"/>
-        <w:rPr>
-          <w:rFonts w:ascii="Avenir Next LT Pro" w:hAnsi="Avenir Next LT Pro"/>
-          <w:sz w:val="40"/>
-          <w:szCs w:val="40"/>
-        </w:rPr>
-      </w:pPr>
-      <w:r>
-        <w:rPr>
-          <w:rFonts w:ascii="Avenir Next LT Pro" w:hAnsi="Avenir Next LT Pro"/>
-          <w:sz w:val="40"/>
-          <w:szCs w:val="40"/>
-        </w:rPr>
-        <w:lastRenderedPageBreak/>
         <w:t>References</w:t>
       </w:r>
     </w:p>
@@ -5801,23 +7506,37 @@
         <w:spacing w:line="360" w:lineRule="auto"/>
         <w:rPr>
           <w:rFonts w:ascii="Avenir Next LT Pro" w:hAnsi="Avenir Next LT Pro"/>
-        </w:rPr>
-      </w:pPr>
-      <w:r>
-        <w:rPr>
-          <w:rFonts w:ascii="Avenir Next LT Pro" w:hAnsi="Avenir Next LT Pro"/>
+          <w:sz w:val="24"/>
+          <w:szCs w:val="24"/>
+        </w:rPr>
+      </w:pPr>
+      <w:r>
+        <w:rPr>
+          <w:rFonts w:ascii="Avenir Next LT Pro" w:hAnsi="Avenir Next LT Pro"/>
+          <w:sz w:val="24"/>
+          <w:szCs w:val="24"/>
         </w:rPr>
         <w:t xml:space="preserve">R Basics: </w:t>
       </w:r>
-      <w:hyperlink r:id="rId21" w:history="1">
+      <w:hyperlink r:id="rId28" w:history="1">
         <w:r>
           <w:rPr>
             <w:rStyle w:val="Hyperlink"/>
             <w:rFonts w:ascii="Avenir Next LT Pro" w:hAnsi="Avenir Next LT Pro"/>
+            <w:sz w:val="24"/>
+            <w:szCs w:val="24"/>
           </w:rPr>
           <w:t>https://towardsdatascience.com/r-basics-everything-you-need-to-know-to-get-started-with-r-10c8e566d7b3</w:t>
         </w:r>
       </w:hyperlink>
+      <w:r>
+        <w:rPr>
+          <w:rFonts w:ascii="Avenir Next LT Pro" w:hAnsi="Avenir Next LT Pro"/>
+          <w:sz w:val="24"/>
+          <w:szCs w:val="24"/>
+        </w:rPr>
+        <w:t xml:space="preserve"> </w:t>
+      </w:r>
     </w:p>
     <w:p>
       <w:pPr>
@@ -5829,21 +7548,45 @@
         <w:spacing w:line="360" w:lineRule="auto"/>
         <w:rPr>
           <w:rFonts w:ascii="Avenir Next LT Pro" w:hAnsi="Avenir Next LT Pro"/>
-        </w:rPr>
-      </w:pPr>
-      <w:r>
-        <w:rPr>
-          <w:rFonts w:ascii="Avenir Next LT Pro" w:hAnsi="Avenir Next LT Pro"/>
-        </w:rPr>
-        <w:t xml:space="preserve">Scrape-R Package: </w:t>
-      </w:r>
-      <w:hyperlink r:id="rId22" w:history="1">
+          <w:sz w:val="24"/>
+          <w:szCs w:val="24"/>
+        </w:rPr>
+      </w:pPr>
+      <w:proofErr w:type="spellStart"/>
+      <w:r>
+        <w:rPr>
+          <w:rFonts w:ascii="Avenir Next LT Pro" w:hAnsi="Avenir Next LT Pro"/>
+          <w:sz w:val="24"/>
+          <w:szCs w:val="24"/>
+        </w:rPr>
+        <w:t>GGplot</w:t>
+      </w:r>
+      <w:proofErr w:type="spellEnd"/>
+      <w:r>
+        <w:rPr>
+          <w:rFonts w:ascii="Avenir Next LT Pro" w:hAnsi="Avenir Next LT Pro"/>
+          <w:sz w:val="24"/>
+          <w:szCs w:val="24"/>
+        </w:rPr>
+        <w:t xml:space="preserve"> </w:t>
+      </w:r>
+      <w:r>
+        <w:rPr>
+          <w:rFonts w:ascii="Avenir Next LT Pro" w:hAnsi="Avenir Next LT Pro"/>
+          <w:sz w:val="24"/>
+          <w:szCs w:val="24"/>
+        </w:rPr>
+        <w:t xml:space="preserve">in R: </w:t>
+      </w:r>
+      <w:hyperlink r:id="rId29" w:history="1">
         <w:r>
           <w:rPr>
             <w:rStyle w:val="Hyperlink"/>
             <w:rFonts w:ascii="Avenir Next LT Pro" w:hAnsi="Avenir Next LT Pro"/>
+            <w:sz w:val="24"/>
+            <w:szCs w:val="24"/>
           </w:rPr>
-          <w:t>https://cran.r-project.org/web/packages/scrapeR/scrapeR.pdf</w:t>
+          <w:t>https://www.youtube.com/watch?v=E_KCbC6sBv0</w:t>
         </w:r>
       </w:hyperlink>
     </w:p>
@@ -5857,21 +7600,27 @@
         <w:spacing w:line="360" w:lineRule="auto"/>
         <w:rPr>
           <w:rFonts w:ascii="Avenir Next LT Pro" w:hAnsi="Avenir Next LT Pro"/>
-        </w:rPr>
-      </w:pPr>
-      <w:r>
-        <w:rPr>
-          <w:rFonts w:ascii="Avenir Next LT Pro" w:hAnsi="Avenir Next LT Pro"/>
-        </w:rPr>
-        <w:t xml:space="preserve">Read Excel File in R: </w:t>
-      </w:r>
-      <w:hyperlink r:id="rId23" w:history="1">
+          <w:sz w:val="24"/>
+          <w:szCs w:val="24"/>
+        </w:rPr>
+      </w:pPr>
+      <w:r>
+        <w:rPr>
+          <w:rFonts w:ascii="Avenir Next LT Pro" w:hAnsi="Avenir Next LT Pro"/>
+          <w:sz w:val="24"/>
+          <w:szCs w:val="24"/>
+        </w:rPr>
+        <w:t xml:space="preserve">Random Forest in R: </w:t>
+      </w:r>
+      <w:hyperlink r:id="rId30" w:history="1">
         <w:r>
           <w:rPr>
             <w:rStyle w:val="Hyperlink"/>
             <w:rFonts w:ascii="Avenir Next LT Pro" w:hAnsi="Avenir Next LT Pro"/>
+            <w:sz w:val="24"/>
+            <w:szCs w:val="24"/>
           </w:rPr>
-          <w:t>https://www.datacamp.com/community/tutorials/r-tutorial-read-excel-into-r</w:t>
+          <w:t>https://hackernoon.com/random-forest-regression-in-r-code-and-interpretation</w:t>
         </w:r>
       </w:hyperlink>
     </w:p>
@@ -5884,22 +7633,31 @@
         </w:numPr>
         <w:spacing w:line="360" w:lineRule="auto"/>
         <w:rPr>
-          <w:rFonts w:ascii="Avenir Next LT Pro" w:hAnsi="Avenir Next LT Pro"/>
-        </w:rPr>
-      </w:pPr>
-      <w:r>
-        <w:rPr>
-          <w:rFonts w:ascii="Avenir Next LT Pro" w:hAnsi="Avenir Next LT Pro"/>
-        </w:rPr>
-        <w:t xml:space="preserve">Dealing with missing data in R: </w:t>
-      </w:r>
-      <w:hyperlink r:id="rId24" w:history="1">
+          <w:rStyle w:val="Hyperlink"/>
+          <w:rFonts w:ascii="Avenir Next LT Pro" w:hAnsi="Avenir Next LT Pro"/>
+          <w:color w:val="auto"/>
+          <w:sz w:val="24"/>
+          <w:szCs w:val="24"/>
+          <w:u w:val="none"/>
+        </w:rPr>
+      </w:pPr>
+      <w:r>
+        <w:rPr>
+          <w:rFonts w:ascii="Avenir Next LT Pro" w:hAnsi="Avenir Next LT Pro"/>
+          <w:sz w:val="24"/>
+          <w:szCs w:val="24"/>
+        </w:rPr>
+        <w:t xml:space="preserve">KNN in R: </w:t>
+      </w:r>
+      <w:hyperlink r:id="rId31" w:history="1">
         <w:r>
           <w:rPr>
             <w:rStyle w:val="Hyperlink"/>
             <w:rFonts w:ascii="Avenir Next LT Pro" w:hAnsi="Avenir Next LT Pro"/>
+            <w:sz w:val="24"/>
+            <w:szCs w:val="24"/>
           </w:rPr>
-          <w:t>https://www.statmethods.net/input/missingdata.html</w:t>
+          <w:t>https://www.datatechnotes.com/2020/10/knn-regresion-example-in-r.html</w:t>
         </w:r>
       </w:hyperlink>
     </w:p>
@@ -5913,21 +7671,27 @@
         <w:spacing w:line="360" w:lineRule="auto"/>
         <w:rPr>
           <w:rFonts w:ascii="Avenir Next LT Pro" w:hAnsi="Avenir Next LT Pro"/>
-        </w:rPr>
-      </w:pPr>
-      <w:r>
-        <w:rPr>
-          <w:rFonts w:ascii="Avenir Next LT Pro" w:hAnsi="Avenir Next LT Pro"/>
-        </w:rPr>
-        <w:t xml:space="preserve">Visualization in R: </w:t>
-      </w:r>
-      <w:hyperlink r:id="rId25" w:history="1">
+          <w:sz w:val="24"/>
+          <w:szCs w:val="24"/>
+        </w:rPr>
+      </w:pPr>
+      <w:r>
+        <w:rPr>
+          <w:rFonts w:ascii="Avenir Next LT Pro" w:hAnsi="Avenir Next LT Pro"/>
+          <w:sz w:val="24"/>
+          <w:szCs w:val="24"/>
+        </w:rPr>
+        <w:t xml:space="preserve">Data munging in R: </w:t>
+      </w:r>
+      <w:hyperlink r:id="rId32" w:history="1">
         <w:r>
           <w:rPr>
             <w:rStyle w:val="Hyperlink"/>
             <w:rFonts w:ascii="Avenir Next LT Pro" w:hAnsi="Avenir Next LT Pro"/>
+            <w:sz w:val="24"/>
+            <w:szCs w:val="24"/>
           </w:rPr>
-          <w:t>https://www.analyticsvidhya.com/blog/2015/07/guide-data-visualization-r/</w:t>
+          <w:t>https://www.toptal.com/r/boost-your-data-munging-with-r</w:t>
         </w:r>
       </w:hyperlink>
     </w:p>
@@ -5941,21 +7705,37 @@
         <w:spacing w:line="360" w:lineRule="auto"/>
         <w:rPr>
           <w:rFonts w:ascii="Avenir Next LT Pro" w:hAnsi="Avenir Next LT Pro"/>
-        </w:rPr>
-      </w:pPr>
-      <w:r>
-        <w:rPr>
-          <w:rFonts w:ascii="Avenir Next LT Pro" w:hAnsi="Avenir Next LT Pro"/>
-        </w:rPr>
-        <w:t xml:space="preserve">KNN Tutorial: </w:t>
-      </w:r>
-      <w:hyperlink r:id="rId26" w:history="1">
+          <w:sz w:val="24"/>
+          <w:szCs w:val="24"/>
+        </w:rPr>
+      </w:pPr>
+      <w:proofErr w:type="spellStart"/>
+      <w:r>
+        <w:rPr>
+          <w:rFonts w:ascii="Avenir Next LT Pro" w:hAnsi="Avenir Next LT Pro"/>
+          <w:sz w:val="24"/>
+          <w:szCs w:val="24"/>
+        </w:rPr>
+        <w:t>InterQuartile</w:t>
+      </w:r>
+      <w:proofErr w:type="spellEnd"/>
+      <w:r>
+        <w:rPr>
+          <w:rFonts w:ascii="Avenir Next LT Pro" w:hAnsi="Avenir Next LT Pro"/>
+          <w:sz w:val="24"/>
+          <w:szCs w:val="24"/>
+        </w:rPr>
+        <w:t xml:space="preserve"> Range in R: </w:t>
+      </w:r>
+      <w:hyperlink r:id="rId33" w:history="1">
         <w:r>
           <w:rPr>
             <w:rStyle w:val="Hyperlink"/>
             <w:rFonts w:ascii="Avenir Next LT Pro" w:hAnsi="Avenir Next LT Pro"/>
+            <w:sz w:val="24"/>
+            <w:szCs w:val="24"/>
           </w:rPr>
-          <w:t>https://quantdev.ssri.psu.edu/sites/qdev/files/kNN_tutorial.html</w:t>
+          <w:t>https://www.datatechnotes.com/2020/10/knn-regresion-example-in-r.html</w:t>
         </w:r>
       </w:hyperlink>
     </w:p>
@@ -5964,11 +7744,13 @@
         <w:spacing w:line="360" w:lineRule="auto"/>
         <w:rPr>
           <w:rFonts w:ascii="Avenir Next LT Pro" w:hAnsi="Avenir Next LT Pro"/>
+          <w:sz w:val="24"/>
+          <w:szCs w:val="24"/>
         </w:rPr>
       </w:pPr>
     </w:p>
     <w:sectPr>
-      <w:footerReference w:type="default" r:id="rId27"/>
+      <w:footerReference w:type="default" r:id="rId34"/>
       <w:pgSz w:w="12240" w:h="15840"/>
       <w:pgMar w:top="1440" w:right="1440" w:bottom="1440" w:left="1440" w:header="720" w:footer="720" w:gutter="0"/>
       <w:pgBorders w:offsetFrom="page">
@@ -6295,6 +8077,146 @@
     </w:lvl>
   </w:abstractNum>
   <w:abstractNum w:abstractNumId="2" w15:restartNumberingAfterBreak="0">
+    <w:nsid w:val="0F783335"/>
+    <w:multiLevelType w:val="hybridMultilevel"/>
+    <w:tmpl w:val="5F42FCD6"/>
+    <w:lvl w:ilvl="0" w:tplc="3E9A17E8">
+      <w:start w:val="1"/>
+      <w:numFmt w:val="bullet"/>
+      <w:lvlText w:val=""/>
+      <w:lvlJc w:val="left"/>
+      <w:pPr>
+        <w:tabs>
+          <w:tab w:val="num" w:pos="720"/>
+        </w:tabs>
+        <w:ind w:left="720" w:hanging="360"/>
+      </w:pPr>
+      <w:rPr>
+        <w:rFonts w:ascii="Wingdings" w:hAnsi="Wingdings" w:hint="default"/>
+      </w:rPr>
+    </w:lvl>
+    <w:lvl w:ilvl="1" w:tplc="6088A9EA">
+      <w:start w:val="1"/>
+      <w:numFmt w:val="bullet"/>
+      <w:lvlText w:val=""/>
+      <w:lvlJc w:val="left"/>
+      <w:pPr>
+        <w:tabs>
+          <w:tab w:val="num" w:pos="1440"/>
+        </w:tabs>
+        <w:ind w:left="1440" w:hanging="360"/>
+      </w:pPr>
+      <w:rPr>
+        <w:rFonts w:ascii="Wingdings" w:hAnsi="Wingdings" w:hint="default"/>
+      </w:rPr>
+    </w:lvl>
+    <w:lvl w:ilvl="2" w:tplc="0128AAC8" w:tentative="1">
+      <w:start w:val="1"/>
+      <w:numFmt w:val="bullet"/>
+      <w:lvlText w:val=""/>
+      <w:lvlJc w:val="left"/>
+      <w:pPr>
+        <w:tabs>
+          <w:tab w:val="num" w:pos="2160"/>
+        </w:tabs>
+        <w:ind w:left="2160" w:hanging="360"/>
+      </w:pPr>
+      <w:rPr>
+        <w:rFonts w:ascii="Wingdings" w:hAnsi="Wingdings" w:hint="default"/>
+      </w:rPr>
+    </w:lvl>
+    <w:lvl w:ilvl="3" w:tplc="4FA862C8" w:tentative="1">
+      <w:start w:val="1"/>
+      <w:numFmt w:val="bullet"/>
+      <w:lvlText w:val=""/>
+      <w:lvlJc w:val="left"/>
+      <w:pPr>
+        <w:tabs>
+          <w:tab w:val="num" w:pos="2880"/>
+        </w:tabs>
+        <w:ind w:left="2880" w:hanging="360"/>
+      </w:pPr>
+      <w:rPr>
+        <w:rFonts w:ascii="Wingdings" w:hAnsi="Wingdings" w:hint="default"/>
+      </w:rPr>
+    </w:lvl>
+    <w:lvl w:ilvl="4" w:tplc="E6EC8708" w:tentative="1">
+      <w:start w:val="1"/>
+      <w:numFmt w:val="bullet"/>
+      <w:lvlText w:val=""/>
+      <w:lvlJc w:val="left"/>
+      <w:pPr>
+        <w:tabs>
+          <w:tab w:val="num" w:pos="3600"/>
+        </w:tabs>
+        <w:ind w:left="3600" w:hanging="360"/>
+      </w:pPr>
+      <w:rPr>
+        <w:rFonts w:ascii="Wingdings" w:hAnsi="Wingdings" w:hint="default"/>
+      </w:rPr>
+    </w:lvl>
+    <w:lvl w:ilvl="5" w:tplc="E87EB06E" w:tentative="1">
+      <w:start w:val="1"/>
+      <w:numFmt w:val="bullet"/>
+      <w:lvlText w:val=""/>
+      <w:lvlJc w:val="left"/>
+      <w:pPr>
+        <w:tabs>
+          <w:tab w:val="num" w:pos="4320"/>
+        </w:tabs>
+        <w:ind w:left="4320" w:hanging="360"/>
+      </w:pPr>
+      <w:rPr>
+        <w:rFonts w:ascii="Wingdings" w:hAnsi="Wingdings" w:hint="default"/>
+      </w:rPr>
+    </w:lvl>
+    <w:lvl w:ilvl="6" w:tplc="FEEC4624" w:tentative="1">
+      <w:start w:val="1"/>
+      <w:numFmt w:val="bullet"/>
+      <w:lvlText w:val=""/>
+      <w:lvlJc w:val="left"/>
+      <w:pPr>
+        <w:tabs>
+          <w:tab w:val="num" w:pos="5040"/>
+        </w:tabs>
+        <w:ind w:left="5040" w:hanging="360"/>
+      </w:pPr>
+      <w:rPr>
+        <w:rFonts w:ascii="Wingdings" w:hAnsi="Wingdings" w:hint="default"/>
+      </w:rPr>
+    </w:lvl>
+    <w:lvl w:ilvl="7" w:tplc="2F3EB302" w:tentative="1">
+      <w:start w:val="1"/>
+      <w:numFmt w:val="bullet"/>
+      <w:lvlText w:val=""/>
+      <w:lvlJc w:val="left"/>
+      <w:pPr>
+        <w:tabs>
+          <w:tab w:val="num" w:pos="5760"/>
+        </w:tabs>
+        <w:ind w:left="5760" w:hanging="360"/>
+      </w:pPr>
+      <w:rPr>
+        <w:rFonts w:ascii="Wingdings" w:hAnsi="Wingdings" w:hint="default"/>
+      </w:rPr>
+    </w:lvl>
+    <w:lvl w:ilvl="8" w:tplc="CB9E1090" w:tentative="1">
+      <w:start w:val="1"/>
+      <w:numFmt w:val="bullet"/>
+      <w:lvlText w:val=""/>
+      <w:lvlJc w:val="left"/>
+      <w:pPr>
+        <w:tabs>
+          <w:tab w:val="num" w:pos="6480"/>
+        </w:tabs>
+        <w:ind w:left="6480" w:hanging="360"/>
+      </w:pPr>
+      <w:rPr>
+        <w:rFonts w:ascii="Wingdings" w:hAnsi="Wingdings" w:hint="default"/>
+      </w:rPr>
+    </w:lvl>
+  </w:abstractNum>
+  <w:abstractNum w:abstractNumId="3" w15:restartNumberingAfterBreak="0">
     <w:nsid w:val="102B7FE8"/>
     <w:multiLevelType w:val="hybridMultilevel"/>
     <w:tmpl w:val="6C2C5B24"/>
@@ -6407,7 +8329,7 @@
       </w:rPr>
     </w:lvl>
   </w:abstractNum>
-  <w:abstractNum w:abstractNumId="3" w15:restartNumberingAfterBreak="0">
+  <w:abstractNum w:abstractNumId="4" w15:restartNumberingAfterBreak="0">
     <w:nsid w:val="17B36991"/>
     <w:multiLevelType w:val="hybridMultilevel"/>
     <w:tmpl w:val="2BC8FDBE"/>
@@ -6520,7 +8442,7 @@
       </w:rPr>
     </w:lvl>
   </w:abstractNum>
-  <w:abstractNum w:abstractNumId="4" w15:restartNumberingAfterBreak="0">
+  <w:abstractNum w:abstractNumId="5" w15:restartNumberingAfterBreak="0">
     <w:nsid w:val="17E73247"/>
     <w:multiLevelType w:val="hybridMultilevel"/>
     <w:tmpl w:val="24566756"/>
@@ -6633,7 +8555,7 @@
       </w:rPr>
     </w:lvl>
   </w:abstractNum>
-  <w:abstractNum w:abstractNumId="5" w15:restartNumberingAfterBreak="0">
+  <w:abstractNum w:abstractNumId="6" w15:restartNumberingAfterBreak="0">
     <w:nsid w:val="3E450F67"/>
     <w:multiLevelType w:val="hybridMultilevel"/>
     <w:tmpl w:val="F774A520"/>
@@ -6722,7 +8644,7 @@
       </w:pPr>
     </w:lvl>
   </w:abstractNum>
-  <w:abstractNum w:abstractNumId="6" w15:restartNumberingAfterBreak="0">
+  <w:abstractNum w:abstractNumId="7" w15:restartNumberingAfterBreak="0">
     <w:nsid w:val="41E11D52"/>
     <w:multiLevelType w:val="hybridMultilevel"/>
     <w:tmpl w:val="A87881FC"/>
@@ -6835,7 +8757,147 @@
       </w:rPr>
     </w:lvl>
   </w:abstractNum>
-  <w:abstractNum w:abstractNumId="7" w15:restartNumberingAfterBreak="0">
+  <w:abstractNum w:abstractNumId="8" w15:restartNumberingAfterBreak="0">
+    <w:nsid w:val="497D7DBB"/>
+    <w:multiLevelType w:val="hybridMultilevel"/>
+    <w:tmpl w:val="A0DA50D4"/>
+    <w:lvl w:ilvl="0" w:tplc="2410F670">
+      <w:start w:val="1"/>
+      <w:numFmt w:val="bullet"/>
+      <w:lvlText w:val=""/>
+      <w:lvlJc w:val="left"/>
+      <w:pPr>
+        <w:tabs>
+          <w:tab w:val="num" w:pos="720"/>
+        </w:tabs>
+        <w:ind w:left="720" w:hanging="360"/>
+      </w:pPr>
+      <w:rPr>
+        <w:rFonts w:ascii="Wingdings" w:hAnsi="Wingdings" w:hint="default"/>
+      </w:rPr>
+    </w:lvl>
+    <w:lvl w:ilvl="1" w:tplc="AD344C9C" w:tentative="1">
+      <w:start w:val="1"/>
+      <w:numFmt w:val="bullet"/>
+      <w:lvlText w:val=""/>
+      <w:lvlJc w:val="left"/>
+      <w:pPr>
+        <w:tabs>
+          <w:tab w:val="num" w:pos="1440"/>
+        </w:tabs>
+        <w:ind w:left="1440" w:hanging="360"/>
+      </w:pPr>
+      <w:rPr>
+        <w:rFonts w:ascii="Wingdings" w:hAnsi="Wingdings" w:hint="default"/>
+      </w:rPr>
+    </w:lvl>
+    <w:lvl w:ilvl="2" w:tplc="91DE92DE" w:tentative="1">
+      <w:start w:val="1"/>
+      <w:numFmt w:val="bullet"/>
+      <w:lvlText w:val=""/>
+      <w:lvlJc w:val="left"/>
+      <w:pPr>
+        <w:tabs>
+          <w:tab w:val="num" w:pos="2160"/>
+        </w:tabs>
+        <w:ind w:left="2160" w:hanging="360"/>
+      </w:pPr>
+      <w:rPr>
+        <w:rFonts w:ascii="Wingdings" w:hAnsi="Wingdings" w:hint="default"/>
+      </w:rPr>
+    </w:lvl>
+    <w:lvl w:ilvl="3" w:tplc="D278EE34" w:tentative="1">
+      <w:start w:val="1"/>
+      <w:numFmt w:val="bullet"/>
+      <w:lvlText w:val=""/>
+      <w:lvlJc w:val="left"/>
+      <w:pPr>
+        <w:tabs>
+          <w:tab w:val="num" w:pos="2880"/>
+        </w:tabs>
+        <w:ind w:left="2880" w:hanging="360"/>
+      </w:pPr>
+      <w:rPr>
+        <w:rFonts w:ascii="Wingdings" w:hAnsi="Wingdings" w:hint="default"/>
+      </w:rPr>
+    </w:lvl>
+    <w:lvl w:ilvl="4" w:tplc="D3DADD7C" w:tentative="1">
+      <w:start w:val="1"/>
+      <w:numFmt w:val="bullet"/>
+      <w:lvlText w:val=""/>
+      <w:lvlJc w:val="left"/>
+      <w:pPr>
+        <w:tabs>
+          <w:tab w:val="num" w:pos="3600"/>
+        </w:tabs>
+        <w:ind w:left="3600" w:hanging="360"/>
+      </w:pPr>
+      <w:rPr>
+        <w:rFonts w:ascii="Wingdings" w:hAnsi="Wingdings" w:hint="default"/>
+      </w:rPr>
+    </w:lvl>
+    <w:lvl w:ilvl="5" w:tplc="9216013A" w:tentative="1">
+      <w:start w:val="1"/>
+      <w:numFmt w:val="bullet"/>
+      <w:lvlText w:val=""/>
+      <w:lvlJc w:val="left"/>
+      <w:pPr>
+        <w:tabs>
+          <w:tab w:val="num" w:pos="4320"/>
+        </w:tabs>
+        <w:ind w:left="4320" w:hanging="360"/>
+      </w:pPr>
+      <w:rPr>
+        <w:rFonts w:ascii="Wingdings" w:hAnsi="Wingdings" w:hint="default"/>
+      </w:rPr>
+    </w:lvl>
+    <w:lvl w:ilvl="6" w:tplc="6F0CB93A" w:tentative="1">
+      <w:start w:val="1"/>
+      <w:numFmt w:val="bullet"/>
+      <w:lvlText w:val=""/>
+      <w:lvlJc w:val="left"/>
+      <w:pPr>
+        <w:tabs>
+          <w:tab w:val="num" w:pos="5040"/>
+        </w:tabs>
+        <w:ind w:left="5040" w:hanging="360"/>
+      </w:pPr>
+      <w:rPr>
+        <w:rFonts w:ascii="Wingdings" w:hAnsi="Wingdings" w:hint="default"/>
+      </w:rPr>
+    </w:lvl>
+    <w:lvl w:ilvl="7" w:tplc="7AA0C154" w:tentative="1">
+      <w:start w:val="1"/>
+      <w:numFmt w:val="bullet"/>
+      <w:lvlText w:val=""/>
+      <w:lvlJc w:val="left"/>
+      <w:pPr>
+        <w:tabs>
+          <w:tab w:val="num" w:pos="5760"/>
+        </w:tabs>
+        <w:ind w:left="5760" w:hanging="360"/>
+      </w:pPr>
+      <w:rPr>
+        <w:rFonts w:ascii="Wingdings" w:hAnsi="Wingdings" w:hint="default"/>
+      </w:rPr>
+    </w:lvl>
+    <w:lvl w:ilvl="8" w:tplc="68F4EF56" w:tentative="1">
+      <w:start w:val="1"/>
+      <w:numFmt w:val="bullet"/>
+      <w:lvlText w:val=""/>
+      <w:lvlJc w:val="left"/>
+      <w:pPr>
+        <w:tabs>
+          <w:tab w:val="num" w:pos="6480"/>
+        </w:tabs>
+        <w:ind w:left="6480" w:hanging="360"/>
+      </w:pPr>
+      <w:rPr>
+        <w:rFonts w:ascii="Wingdings" w:hAnsi="Wingdings" w:hint="default"/>
+      </w:rPr>
+    </w:lvl>
+  </w:abstractNum>
+  <w:abstractNum w:abstractNumId="9" w15:restartNumberingAfterBreak="0">
     <w:nsid w:val="540168B7"/>
     <w:multiLevelType w:val="hybridMultilevel"/>
     <w:tmpl w:val="1B7CE51C"/>
@@ -6948,7 +9010,7 @@
       </w:rPr>
     </w:lvl>
   </w:abstractNum>
-  <w:abstractNum w:abstractNumId="8" w15:restartNumberingAfterBreak="0">
+  <w:abstractNum w:abstractNumId="10" w15:restartNumberingAfterBreak="0">
     <w:nsid w:val="5D705F63"/>
     <w:multiLevelType w:val="hybridMultilevel"/>
     <w:tmpl w:val="229C0702"/>
@@ -6958,7 +9020,7 @@
       <w:lvlText w:val=""/>
       <w:lvlJc w:val="left"/>
       <w:pPr>
-        <w:ind w:left="720" w:hanging="360"/>
+        <w:ind w:left="360" w:hanging="360"/>
       </w:pPr>
       <w:rPr>
         <w:rFonts w:ascii="Wingdings" w:hAnsi="Wingdings" w:hint="default"/>
@@ -6970,7 +9032,7 @@
       <w:lvlText w:val="o"/>
       <w:lvlJc w:val="left"/>
       <w:pPr>
-        <w:ind w:left="1440" w:hanging="360"/>
+        <w:ind w:left="1080" w:hanging="360"/>
       </w:pPr>
       <w:rPr>
         <w:rFonts w:ascii="Courier New" w:hAnsi="Courier New" w:cs="Courier New" w:hint="default"/>
@@ -6982,7 +9044,7 @@
       <w:lvlText w:val=""/>
       <w:lvlJc w:val="left"/>
       <w:pPr>
-        <w:ind w:left="2160" w:hanging="360"/>
+        <w:ind w:left="1800" w:hanging="360"/>
       </w:pPr>
       <w:rPr>
         <w:rFonts w:ascii="Wingdings" w:hAnsi="Wingdings" w:hint="default"/>
@@ -6994,7 +9056,7 @@
       <w:lvlText w:val=""/>
       <w:lvlJc w:val="left"/>
       <w:pPr>
-        <w:ind w:left="2880" w:hanging="360"/>
+        <w:ind w:left="2520" w:hanging="360"/>
       </w:pPr>
       <w:rPr>
         <w:rFonts w:ascii="Symbol" w:hAnsi="Symbol" w:hint="default"/>
@@ -7006,7 +9068,7 @@
       <w:lvlText w:val="o"/>
       <w:lvlJc w:val="left"/>
       <w:pPr>
-        <w:ind w:left="3600" w:hanging="360"/>
+        <w:ind w:left="3240" w:hanging="360"/>
       </w:pPr>
       <w:rPr>
         <w:rFonts w:ascii="Courier New" w:hAnsi="Courier New" w:cs="Courier New" w:hint="default"/>
@@ -7018,7 +9080,7 @@
       <w:lvlText w:val=""/>
       <w:lvlJc w:val="left"/>
       <w:pPr>
-        <w:ind w:left="4320" w:hanging="360"/>
+        <w:ind w:left="3960" w:hanging="360"/>
       </w:pPr>
       <w:rPr>
         <w:rFonts w:ascii="Wingdings" w:hAnsi="Wingdings" w:hint="default"/>
@@ -7030,7 +9092,7 @@
       <w:lvlText w:val=""/>
       <w:lvlJc w:val="left"/>
       <w:pPr>
-        <w:ind w:left="5040" w:hanging="360"/>
+        <w:ind w:left="4680" w:hanging="360"/>
       </w:pPr>
       <w:rPr>
         <w:rFonts w:ascii="Symbol" w:hAnsi="Symbol" w:hint="default"/>
@@ -7042,7 +9104,7 @@
       <w:lvlText w:val="o"/>
       <w:lvlJc w:val="left"/>
       <w:pPr>
-        <w:ind w:left="5760" w:hanging="360"/>
+        <w:ind w:left="5400" w:hanging="360"/>
       </w:pPr>
       <w:rPr>
         <w:rFonts w:ascii="Courier New" w:hAnsi="Courier New" w:cs="Courier New" w:hint="default"/>
@@ -7054,14 +9116,154 @@
       <w:lvlText w:val=""/>
       <w:lvlJc w:val="left"/>
       <w:pPr>
-        <w:ind w:left="6480" w:hanging="360"/>
+        <w:ind w:left="6120" w:hanging="360"/>
       </w:pPr>
       <w:rPr>
         <w:rFonts w:ascii="Wingdings" w:hAnsi="Wingdings" w:hint="default"/>
       </w:rPr>
     </w:lvl>
   </w:abstractNum>
-  <w:abstractNum w:abstractNumId="9" w15:restartNumberingAfterBreak="0">
+  <w:abstractNum w:abstractNumId="11" w15:restartNumberingAfterBreak="0">
+    <w:nsid w:val="60F84D64"/>
+    <w:multiLevelType w:val="hybridMultilevel"/>
+    <w:tmpl w:val="E22C54E6"/>
+    <w:lvl w:ilvl="0" w:tplc="40090009">
+      <w:start w:val="1"/>
+      <w:numFmt w:val="bullet"/>
+      <w:lvlText w:val=""/>
+      <w:lvlJc w:val="left"/>
+      <w:pPr>
+        <w:tabs>
+          <w:tab w:val="num" w:pos="360"/>
+        </w:tabs>
+        <w:ind w:left="360" w:hanging="360"/>
+      </w:pPr>
+      <w:rPr>
+        <w:rFonts w:ascii="Wingdings" w:hAnsi="Wingdings" w:hint="default"/>
+      </w:rPr>
+    </w:lvl>
+    <w:lvl w:ilvl="1" w:tplc="E5F0CDAC">
+      <w:start w:val="1"/>
+      <w:numFmt w:val="bullet"/>
+      <w:lvlText w:val=""/>
+      <w:lvlJc w:val="left"/>
+      <w:pPr>
+        <w:tabs>
+          <w:tab w:val="num" w:pos="1080"/>
+        </w:tabs>
+        <w:ind w:left="1080" w:hanging="360"/>
+      </w:pPr>
+      <w:rPr>
+        <w:rFonts w:ascii="Wingdings" w:hAnsi="Wingdings" w:hint="default"/>
+      </w:rPr>
+    </w:lvl>
+    <w:lvl w:ilvl="2" w:tplc="E6E8E270" w:tentative="1">
+      <w:start w:val="1"/>
+      <w:numFmt w:val="bullet"/>
+      <w:lvlText w:val=""/>
+      <w:lvlJc w:val="left"/>
+      <w:pPr>
+        <w:tabs>
+          <w:tab w:val="num" w:pos="1800"/>
+        </w:tabs>
+        <w:ind w:left="1800" w:hanging="360"/>
+      </w:pPr>
+      <w:rPr>
+        <w:rFonts w:ascii="Wingdings" w:hAnsi="Wingdings" w:hint="default"/>
+      </w:rPr>
+    </w:lvl>
+    <w:lvl w:ilvl="3" w:tplc="8DC645E6" w:tentative="1">
+      <w:start w:val="1"/>
+      <w:numFmt w:val="bullet"/>
+      <w:lvlText w:val=""/>
+      <w:lvlJc w:val="left"/>
+      <w:pPr>
+        <w:tabs>
+          <w:tab w:val="num" w:pos="2520"/>
+        </w:tabs>
+        <w:ind w:left="2520" w:hanging="360"/>
+      </w:pPr>
+      <w:rPr>
+        <w:rFonts w:ascii="Wingdings" w:hAnsi="Wingdings" w:hint="default"/>
+      </w:rPr>
+    </w:lvl>
+    <w:lvl w:ilvl="4" w:tplc="EC4A7FE4" w:tentative="1">
+      <w:start w:val="1"/>
+      <w:numFmt w:val="bullet"/>
+      <w:lvlText w:val=""/>
+      <w:lvlJc w:val="left"/>
+      <w:pPr>
+        <w:tabs>
+          <w:tab w:val="num" w:pos="3240"/>
+        </w:tabs>
+        <w:ind w:left="3240" w:hanging="360"/>
+      </w:pPr>
+      <w:rPr>
+        <w:rFonts w:ascii="Wingdings" w:hAnsi="Wingdings" w:hint="default"/>
+      </w:rPr>
+    </w:lvl>
+    <w:lvl w:ilvl="5" w:tplc="AC26C85E" w:tentative="1">
+      <w:start w:val="1"/>
+      <w:numFmt w:val="bullet"/>
+      <w:lvlText w:val=""/>
+      <w:lvlJc w:val="left"/>
+      <w:pPr>
+        <w:tabs>
+          <w:tab w:val="num" w:pos="3960"/>
+        </w:tabs>
+        <w:ind w:left="3960" w:hanging="360"/>
+      </w:pPr>
+      <w:rPr>
+        <w:rFonts w:ascii="Wingdings" w:hAnsi="Wingdings" w:hint="default"/>
+      </w:rPr>
+    </w:lvl>
+    <w:lvl w:ilvl="6" w:tplc="750EF7CE" w:tentative="1">
+      <w:start w:val="1"/>
+      <w:numFmt w:val="bullet"/>
+      <w:lvlText w:val=""/>
+      <w:lvlJc w:val="left"/>
+      <w:pPr>
+        <w:tabs>
+          <w:tab w:val="num" w:pos="4680"/>
+        </w:tabs>
+        <w:ind w:left="4680" w:hanging="360"/>
+      </w:pPr>
+      <w:rPr>
+        <w:rFonts w:ascii="Wingdings" w:hAnsi="Wingdings" w:hint="default"/>
+      </w:rPr>
+    </w:lvl>
+    <w:lvl w:ilvl="7" w:tplc="552C0C8E" w:tentative="1">
+      <w:start w:val="1"/>
+      <w:numFmt w:val="bullet"/>
+      <w:lvlText w:val=""/>
+      <w:lvlJc w:val="left"/>
+      <w:pPr>
+        <w:tabs>
+          <w:tab w:val="num" w:pos="5400"/>
+        </w:tabs>
+        <w:ind w:left="5400" w:hanging="360"/>
+      </w:pPr>
+      <w:rPr>
+        <w:rFonts w:ascii="Wingdings" w:hAnsi="Wingdings" w:hint="default"/>
+      </w:rPr>
+    </w:lvl>
+    <w:lvl w:ilvl="8" w:tplc="0A82765A" w:tentative="1">
+      <w:start w:val="1"/>
+      <w:numFmt w:val="bullet"/>
+      <w:lvlText w:val=""/>
+      <w:lvlJc w:val="left"/>
+      <w:pPr>
+        <w:tabs>
+          <w:tab w:val="num" w:pos="6120"/>
+        </w:tabs>
+        <w:ind w:left="6120" w:hanging="360"/>
+      </w:pPr>
+      <w:rPr>
+        <w:rFonts w:ascii="Wingdings" w:hAnsi="Wingdings" w:hint="default"/>
+      </w:rPr>
+    </w:lvl>
+  </w:abstractNum>
+  <w:abstractNum w:abstractNumId="12" w15:restartNumberingAfterBreak="0">
     <w:nsid w:val="6CD44C87"/>
     <w:multiLevelType w:val="hybridMultilevel"/>
     <w:tmpl w:val="43C4028C"/>
@@ -7174,7 +9376,7 @@
       </w:rPr>
     </w:lvl>
   </w:abstractNum>
-  <w:abstractNum w:abstractNumId="10" w15:restartNumberingAfterBreak="0">
+  <w:abstractNum w:abstractNumId="13" w15:restartNumberingAfterBreak="0">
     <w:nsid w:val="716E626F"/>
     <w:multiLevelType w:val="hybridMultilevel"/>
     <w:tmpl w:val="1CDEE426"/>
@@ -7264,10 +9466,10 @@
     </w:lvl>
   </w:abstractNum>
   <w:num w:numId="1" w16cid:durableId="112090931">
-    <w:abstractNumId w:val="9"/>
+    <w:abstractNumId w:val="12"/>
   </w:num>
   <w:num w:numId="2" w16cid:durableId="889655143">
-    <w:abstractNumId w:val="3"/>
+    <w:abstractNumId w:val="4"/>
   </w:num>
   <w:num w:numId="3" w16cid:durableId="820005642">
     <w:abstractNumId w:val="1"/>
@@ -7276,37 +9478,37 @@
     <w:abstractNumId w:val="0"/>
   </w:num>
   <w:num w:numId="5" w16cid:durableId="474832180">
+    <w:abstractNumId w:val="6"/>
+  </w:num>
+  <w:num w:numId="6" w16cid:durableId="659582486">
     <w:abstractNumId w:val="5"/>
   </w:num>
-  <w:num w:numId="6" w16cid:durableId="659582486">
-    <w:abstractNumId w:val="4"/>
-  </w:num>
   <w:num w:numId="7" w16cid:durableId="1962223649">
-    <w:abstractNumId w:val="6"/>
+    <w:abstractNumId w:val="7"/>
   </w:num>
   <w:num w:numId="8" w16cid:durableId="702827130">
+    <w:abstractNumId w:val="13"/>
+  </w:num>
+  <w:num w:numId="9" w16cid:durableId="777599259">
+    <w:abstractNumId w:val="3"/>
+  </w:num>
+  <w:num w:numId="10" w16cid:durableId="1678801343">
     <w:abstractNumId w:val="10"/>
   </w:num>
-  <w:num w:numId="9" w16cid:durableId="777599259">
+  <w:num w:numId="11" w16cid:durableId="973676781">
+    <w:abstractNumId w:val="9"/>
+  </w:num>
+  <w:num w:numId="12" w16cid:durableId="2009675078">
+    <w:abstractNumId w:val="9"/>
+  </w:num>
+  <w:num w:numId="13" w16cid:durableId="1853834767">
+    <w:abstractNumId w:val="11"/>
+  </w:num>
+  <w:num w:numId="14" w16cid:durableId="1192959977">
     <w:abstractNumId w:val="2"/>
   </w:num>
-  <w:num w:numId="10" w16cid:durableId="1678801343">
+  <w:num w:numId="15" w16cid:durableId="130173865">
     <w:abstractNumId w:val="8"/>
-  </w:num>
-  <w:num w:numId="11" w16cid:durableId="973676781">
-    <w:abstractNumId w:val="7"/>
-  </w:num>
-  <w:num w:numId="12" w16cid:durableId="2009675078">
-    <w:abstractNumId w:val="7"/>
-    <w:lvlOverride w:ilvl="0"/>
-    <w:lvlOverride w:ilvl="1"/>
-    <w:lvlOverride w:ilvl="2"/>
-    <w:lvlOverride w:ilvl="3"/>
-    <w:lvlOverride w:ilvl="4"/>
-    <w:lvlOverride w:ilvl="5"/>
-    <w:lvlOverride w:ilvl="6"/>
-    <w:lvlOverride w:ilvl="7"/>
-    <w:lvlOverride w:ilvl="8"/>
   </w:num>
 </w:numbering>
 </file>
@@ -7709,7 +9911,7 @@
   <w:style w:type="paragraph" w:default="1" w:styleId="Normal">
     <w:name w:val="Normal"/>
     <w:qFormat/>
-    <w:rsid w:val="008075E5"/>
+    <w:rsid w:val="006B1504"/>
   </w:style>
   <w:style w:type="character" w:default="1" w:styleId="DefaultParagraphFont">
     <w:name w:val="Default Paragraph Font"/>

</xml_diff>